<commit_message>
Add Deployment section in report.
</commit_message>
<xml_diff>
--- a/Docs/Report.docx
+++ b/Docs/Report.docx
@@ -210,8 +210,3582 @@
       <w:pPr>
         <w:spacing w:before="120" w:after="120"/>
       </w:pPr>
+    </w:p>
+    <w:p>
+      <w:pPr>
+        <w:spacing w:before="120" w:after="120"/>
+      </w:pPr>
+    </w:p>
+    <w:p>
+      <w:pPr>
+        <w:pStyle w:val="Heading1"/>
+        <w:rPr>
+          <w:rFonts w:ascii="Times New Roman" w:hAnsi="Times New Roman" w:cs="Times New Roman"/>
+        </w:rPr>
+      </w:pPr>
+      <w:r>
+        <w:rPr>
+          <w:rFonts w:ascii="Times New Roman" w:hAnsi="Times New Roman" w:cs="Times New Roman"/>
+        </w:rPr>
+        <w:t>Deployment</w:t>
+      </w:r>
+    </w:p>
+    <w:p>
+      <w:pPr>
+        <w:rPr>
+          <w:rFonts w:ascii="Times New Roman" w:hAnsi="Times New Roman" w:cs="Times New Roman"/>
+        </w:rPr>
+      </w:pPr>
+    </w:p>
+    <w:p>
+      <w:pPr>
+        <w:pStyle w:val="Heading2"/>
+        <w:rPr>
+          <w:rFonts w:ascii="Times New Roman" w:hAnsi="Times New Roman" w:cs="Times New Roman"/>
+        </w:rPr>
+      </w:pPr>
+      <w:r>
+        <w:rPr>
+          <w:rFonts w:ascii="Times New Roman" w:hAnsi="Times New Roman" w:cs="Times New Roman"/>
+        </w:rPr>
+        <w:t>Overview</w:t>
+      </w:r>
+    </w:p>
+    <w:p>
+      <w:pPr>
+        <w:pStyle w:val="Heading2"/>
+      </w:pPr>
+    </w:p>
+    <w:p>
+      <w:pPr>
+        <w:jc w:val="both"/>
+        <w:rPr>
+          <w:rFonts w:ascii="Times New Roman" w:hAnsi="Times New Roman" w:cs="Times New Roman"/>
+        </w:rPr>
+      </w:pPr>
+      <w:r>
+        <w:rPr>
+          <w:rFonts w:ascii="Times New Roman" w:hAnsi="Times New Roman" w:cs="Times New Roman"/>
+        </w:rPr>
+        <w:t xml:space="preserve">The following figure shows a schema of the whole platform </w:t>
+      </w:r>
+      <w:r>
+        <w:rPr>
+          <w:rFonts w:ascii="Times New Roman" w:hAnsi="Times New Roman" w:cs="Times New Roman"/>
+        </w:rPr>
+        <w:t>with</w:t>
+      </w:r>
+      <w:r>
+        <w:rPr>
+          <w:rFonts w:ascii="Times New Roman" w:hAnsi="Times New Roman" w:cs="Times New Roman"/>
+        </w:rPr>
+        <w:t xml:space="preserve"> its main components</w:t>
+      </w:r>
+      <w:r>
+        <w:rPr>
+          <w:rFonts w:ascii="Times New Roman" w:hAnsi="Times New Roman" w:cs="Times New Roman"/>
+        </w:rPr>
+        <w:t xml:space="preserve"> that have been developed</w:t>
+      </w:r>
+      <w:r>
+        <w:rPr>
+          <w:rFonts w:ascii="Times New Roman" w:hAnsi="Times New Roman" w:cs="Times New Roman"/>
+        </w:rPr>
+        <w:t>.</w:t>
+      </w:r>
+      <w:r>
+        <w:rPr>
+          <w:rFonts w:ascii="Times New Roman" w:hAnsi="Times New Roman" w:cs="Times New Roman"/>
+        </w:rPr>
+        <w:t xml:space="preserve"> In the next sections, each of these components will be describe, as well as the usability of the platform and consumption of the models. </w:t>
+      </w:r>
+    </w:p>
+    <w:p>
+      <w:pPr>
+        <w:jc w:val="both"/>
+        <w:rPr>
+          <w:rFonts w:ascii="Times New Roman" w:hAnsi="Times New Roman" w:cs="Times New Roman"/>
+        </w:rPr>
+      </w:pPr>
+    </w:p>
+    <w:p>
+      <w:pPr>
+        <w:jc w:val="center"/>
+      </w:pPr>
+      <w:r>
+        <w:rPr>
+          <w:noProof/>
+        </w:rPr>
+        <w:drawing>
+          <wp:inline distT="0" distB="0" distL="0" distR="0" wp14:anchorId="350F9193" wp14:editId="6A84E951">
+            <wp:extent cx="3571570" cy="2344666"/>
+            <wp:effectExtent l="0" t="0" r="0" b="0"/>
+            <wp:docPr id="1" name="Picture 1"/>
+            <wp:cNvGraphicFramePr>
+              <a:graphicFrameLocks xmlns:a="http://schemas.openxmlformats.org/drawingml/2006/main" noChangeAspect="1"/>
+            </wp:cNvGraphicFramePr>
+            <a:graphic xmlns:a="http://schemas.openxmlformats.org/drawingml/2006/main">
+              <a:graphicData uri="http://schemas.openxmlformats.org/drawingml/2006/picture">
+                <pic:pic xmlns:pic="http://schemas.openxmlformats.org/drawingml/2006/picture">
+                  <pic:nvPicPr>
+                    <pic:cNvPr id="1" name="Overview.png"/>
+                    <pic:cNvPicPr/>
+                  </pic:nvPicPr>
+                  <pic:blipFill>
+                    <a:blip r:embed="rId5" cstate="print">
+                      <a:extLst>
+                        <a:ext uri="{28A0092B-C50C-407E-A947-70E740481C1C}">
+                          <a14:useLocalDpi xmlns:a14="http://schemas.microsoft.com/office/drawing/2010/main" val="0"/>
+                        </a:ext>
+                      </a:extLst>
+                    </a:blip>
+                    <a:stretch>
+                      <a:fillRect/>
+                    </a:stretch>
+                  </pic:blipFill>
+                  <pic:spPr>
+                    <a:xfrm>
+                      <a:off x="0" y="0"/>
+                      <a:ext cx="3571570" cy="2344666"/>
+                    </a:xfrm>
+                    <a:prstGeom prst="rect">
+                      <a:avLst/>
+                    </a:prstGeom>
+                  </pic:spPr>
+                </pic:pic>
+              </a:graphicData>
+            </a:graphic>
+          </wp:inline>
+        </w:drawing>
+      </w:r>
+    </w:p>
+    <w:p/>
+    <w:p>
+      <w:pPr>
+        <w:pStyle w:val="Heading2"/>
+      </w:pPr>
+      <w:r>
+        <w:t>Infrastructure</w:t>
+      </w:r>
+    </w:p>
+    <w:p>
+      <w:r>
+        <w:t>For the development of this assignament, it has been used several technologies</w:t>
+      </w:r>
+      <w:r>
+        <w:t xml:space="preserve">, </w:t>
+      </w:r>
+      <w:r>
+        <w:t>frameworks</w:t>
+      </w:r>
+      <w:r>
+        <w:t xml:space="preserve"> and services </w:t>
+      </w:r>
+      <w:r>
+        <w:t xml:space="preserve">hosted in Microsoft Azure. </w:t>
+      </w:r>
+      <w:r>
+        <w:t>There are two main components deployed in this cloud platform.</w:t>
+      </w:r>
+    </w:p>
+    <w:p>
+      <w:pPr>
+        <w:jc w:val="both"/>
+      </w:pPr>
+      <w:r>
+        <w:lastRenderedPageBreak/>
+        <w:t xml:space="preserve">On the one hand, we have used </w:t>
+      </w:r>
+      <w:r>
+        <w:rPr>
+          <w:b/>
+        </w:rPr>
+        <w:t>Azure Machine Learning studio</w:t>
+      </w:r>
+      <w:r>
+        <w:t xml:space="preserve"> in order to deploy different models and make them accessible on the part of third parties from other environments by consuming a public API.</w:t>
+      </w:r>
+      <w:r>
+        <w:t xml:space="preserve"> The use of this API is covered in the next section.</w:t>
+      </w:r>
+    </w:p>
+    <w:p>
+      <w:pPr>
+        <w:jc w:val="both"/>
+      </w:pPr>
+      <w:r>
+        <w:t xml:space="preserve">On the other hand, we have deployed a </w:t>
+      </w:r>
+      <w:r>
+        <w:rPr>
+          <w:b/>
+        </w:rPr>
+        <w:t>virtual machine</w:t>
+      </w:r>
+      <w:r>
+        <w:t xml:space="preserve"> with Ubuntu 14.04</w:t>
+      </w:r>
+      <w:r>
+        <w:t xml:space="preserve">, installed the necessary packages and dependencies </w:t>
+      </w:r>
+      <w:r>
+        <w:t xml:space="preserve">(such as R and shiny) and </w:t>
+      </w:r>
+      <w:r>
+        <w:t>host</w:t>
+      </w:r>
+      <w:r>
+        <w:t>ed</w:t>
+      </w:r>
+      <w:r>
+        <w:t xml:space="preserve"> a shiny server listening to the port 3838 containing our shiny app.  As we have developed the shiny app using </w:t>
+      </w:r>
+      <w:proofErr w:type="spellStart"/>
+      <w:r>
+        <w:t>Github</w:t>
+      </w:r>
+      <w:proofErr w:type="spellEnd"/>
+      <w:r>
+        <w:t xml:space="preserve"> as control version platform, the deployment of the application into</w:t>
+      </w:r>
+      <w:r>
+        <w:t xml:space="preserve"> the</w:t>
+      </w:r>
+      <w:r>
+        <w:t xml:space="preserve"> virtual machine, better said the shiny server, is quite straightforward using git commands once connected to the virtual machine </w:t>
+      </w:r>
+      <w:r>
+        <w:t>through the</w:t>
+      </w:r>
+      <w:r>
+        <w:t xml:space="preserve"> </w:t>
+      </w:r>
+      <w:proofErr w:type="spellStart"/>
+      <w:r>
+        <w:t>ssh</w:t>
+      </w:r>
+      <w:proofErr w:type="spellEnd"/>
+      <w:r>
+        <w:t xml:space="preserve"> protocol. By using this approach, </w:t>
+      </w:r>
+      <w:r>
+        <w:t xml:space="preserve">the deployment of the shiny app </w:t>
+      </w:r>
+      <w:r>
+        <w:t>for its use</w:t>
+      </w:r>
+      <w:r>
+        <w:t xml:space="preserve"> is not necessary on the part of the users and can be reached</w:t>
+      </w:r>
+      <w:r>
+        <w:t xml:space="preserve"> publicly</w:t>
+      </w:r>
+      <w:r>
+        <w:t xml:space="preserve"> through the following link:</w:t>
+      </w:r>
+    </w:p>
+    <w:p>
+      <w:pPr>
+        <w:jc w:val="both"/>
+      </w:pPr>
+      <w:hyperlink r:id="rId6" w:history="1">
+        <w:r>
+          <w:rPr>
+            <w:rStyle w:val="Hyperlink"/>
+          </w:rPr>
+          <w:t>http://mushrooms4all.northeurope.cloudapp.azure.com:3838/</w:t>
+        </w:r>
+      </w:hyperlink>
+    </w:p>
+    <w:p>
+      <w:pPr>
+        <w:pStyle w:val="Heading2"/>
+      </w:pPr>
+      <w:r>
+        <w:t>Usability and interface</w:t>
+      </w:r>
+    </w:p>
+    <w:p>
+      <w:pPr>
+        <w:jc w:val="both"/>
+      </w:pPr>
+      <w:r>
+        <w:t>Regarding the use of the platform and consum</w:t>
+      </w:r>
+      <w:r>
+        <w:t>ption</w:t>
+      </w:r>
+      <w:r>
+        <w:t xml:space="preserve"> of the models, we have provided two different ways.</w:t>
+      </w:r>
+    </w:p>
+    <w:p>
+      <w:pPr>
+        <w:jc w:val="both"/>
+      </w:pPr>
+      <w:r>
+        <w:t>The first one consists of the use of a shiny app</w:t>
+      </w:r>
+      <w:r>
+        <w:t xml:space="preserve"> </w:t>
+      </w:r>
+      <w:r>
+        <w:t>in which the user can perform different actions</w:t>
+      </w:r>
+      <w:r>
+        <w:t>. A brief explanation of the four parts of the application is given below.</w:t>
+      </w:r>
+    </w:p>
+    <w:p>
+      <w:pPr>
+        <w:pStyle w:val="ListParagraph"/>
+        <w:numPr>
+          <w:ilvl w:val="0"/>
+          <w:numId w:val="3"/>
+        </w:numPr>
+        <w:jc w:val="both"/>
+      </w:pPr>
+      <w:r>
+        <w:t>The first tab of the application is related to the prediction of the class of unknown mushrooms (e.g. edible or poisonous). In this tab, the user can either insert a custom mushroom to be predicted or upload a csv file containing the attributes of one mushroom per row. Immediately, the results of the predictions appear at the end of the page. It is important to note that this csv file cannot contain the attribute class as this is the attribute supposed to be predicted.</w:t>
+      </w:r>
+    </w:p>
+    <w:p>
+      <w:pPr>
+        <w:pStyle w:val="ListParagraph"/>
+        <w:ind w:left="360"/>
+        <w:jc w:val="both"/>
+      </w:pPr>
+    </w:p>
+    <w:p>
+      <w:pPr>
+        <w:pStyle w:val="ListParagraph"/>
+        <w:numPr>
+          <w:ilvl w:val="0"/>
+          <w:numId w:val="3"/>
+        </w:numPr>
+        <w:jc w:val="both"/>
+      </w:pPr>
+      <w:r>
+        <w:t>The second tab of the application is focused on the exploration of a set of mushrooms. As for the prediction</w:t>
+      </w:r>
+      <w:r>
+        <w:t xml:space="preserve">s, the user </w:t>
+      </w:r>
+      <w:proofErr w:type="gramStart"/>
+      <w:r>
+        <w:t>have</w:t>
+      </w:r>
+      <w:proofErr w:type="gramEnd"/>
+      <w:r>
+        <w:t xml:space="preserve"> to upload a csv file containing one row per mushroom which contains the attributes of the mushrooms in the columns. In this case, the attribute class </w:t>
+      </w:r>
+      <w:proofErr w:type="gramStart"/>
+      <w:r>
+        <w:t>have to</w:t>
+      </w:r>
+      <w:proofErr w:type="gramEnd"/>
+      <w:r>
+        <w:t xml:space="preserve"> be included in order to visualize all the charts correctly and make the most of the idioms.</w:t>
+      </w:r>
+    </w:p>
+    <w:p>
+      <w:pPr>
+        <w:pStyle w:val="ListParagraph"/>
+      </w:pPr>
+    </w:p>
+    <w:p>
+      <w:pPr>
+        <w:pStyle w:val="ListParagraph"/>
+        <w:numPr>
+          <w:ilvl w:val="0"/>
+          <w:numId w:val="3"/>
+        </w:numPr>
+        <w:jc w:val="both"/>
+      </w:pPr>
+      <w:r>
+        <w:t>In the third tab, a brief description of the API, input and output formats and some code examples are included. The main point here is the key value pairs on the top of the page, where the user can find the api key token and the endpoint of the resource where the model is located.</w:t>
+      </w:r>
+    </w:p>
+    <w:p>
+      <w:pPr>
+        <w:pStyle w:val="ListParagraph"/>
+      </w:pPr>
+    </w:p>
+    <w:p>
+      <w:pPr>
+        <w:pStyle w:val="ListParagraph"/>
+        <w:numPr>
+          <w:ilvl w:val="0"/>
+          <w:numId w:val="3"/>
+        </w:numPr>
+        <w:jc w:val="both"/>
+      </w:pPr>
+      <w:r>
+        <w:t>Lastly, the fourth tab is reserved to present the members of the team behind the platform.</w:t>
+      </w:r>
+    </w:p>
+    <w:p>
+      <w:pPr>
+        <w:jc w:val="both"/>
+      </w:pPr>
+      <w:r>
+        <w:t>The second way of interacting with the platform and consuming the models to make predictions of unknown mushrooms is through a publicly available API built on top of Azure Machine Learning studio</w:t>
+      </w:r>
+      <w:r>
+        <w:t>. By this way, the access of the models from any environment able to make http requests is guaranteed. There are two main concepts to explain here.</w:t>
+      </w:r>
+    </w:p>
+    <w:p>
+      <w:pPr>
+        <w:pStyle w:val="ListParagraph"/>
+        <w:numPr>
+          <w:ilvl w:val="0"/>
+          <w:numId w:val="6"/>
+        </w:numPr>
+        <w:jc w:val="both"/>
+      </w:pPr>
+      <w:r>
+        <w:t xml:space="preserve">Security and access. The models </w:t>
+      </w:r>
+      <w:proofErr w:type="gramStart"/>
+      <w:r>
+        <w:t>are located in</w:t>
+      </w:r>
+      <w:proofErr w:type="gramEnd"/>
+      <w:r>
+        <w:t xml:space="preserve"> the following endpoint</w:t>
+      </w:r>
+      <w:r>
+        <w:t xml:space="preserve"> through a POST request.</w:t>
+      </w:r>
+    </w:p>
+    <w:p>
+      <w:pPr>
+        <w:pStyle w:val="ListParagraph"/>
+        <w:ind w:left="360"/>
+        <w:jc w:val="both"/>
+      </w:pPr>
+    </w:p>
+    <w:p>
+      <w:pPr>
+        <w:pStyle w:val="ListParagraph"/>
+        <w:ind w:left="360"/>
+        <w:jc w:val="both"/>
+      </w:pPr>
+      <w:r>
+        <w:rPr>
+          <w:rFonts w:ascii="Consolas" w:hAnsi="Consolas" w:cs="Consolas"/>
+          <w:color w:val="A31515"/>
+          <w:sz w:val="19"/>
+          <w:szCs w:val="19"/>
+        </w:rPr>
+        <w:t>https://europewest.services.azureml.net/workspaces/9f6cbb787ae24af8bd2cb1fe82f331a7/services/2916893a381f4fdcaeb283d15618340b/execute?api-version=2.0&amp;details=true</w:t>
+      </w:r>
+    </w:p>
+    <w:p>
+      <w:pPr>
+        <w:pStyle w:val="ListParagraph"/>
+        <w:ind w:left="360"/>
+        <w:jc w:val="both"/>
+      </w:pPr>
+      <w:r>
+        <w:lastRenderedPageBreak/>
+        <w:t xml:space="preserve">To be allowed to consume the model, the client </w:t>
+      </w:r>
+      <w:proofErr w:type="gramStart"/>
+      <w:r>
+        <w:t>has to</w:t>
+      </w:r>
+      <w:proofErr w:type="gramEnd"/>
+      <w:r>
+        <w:t xml:space="preserve"> include the following bearer token to the header of the request.</w:t>
+      </w:r>
+    </w:p>
+    <w:p>
+      <w:pPr>
+        <w:pStyle w:val="ListParagraph"/>
+        <w:ind w:left="360"/>
+        <w:jc w:val="both"/>
+      </w:pPr>
+    </w:p>
+    <w:p>
+      <w:pPr>
+        <w:pStyle w:val="ListParagraph"/>
+        <w:ind w:left="360"/>
+        <w:jc w:val="both"/>
+      </w:pPr>
+      <w:r>
+        <w:rPr>
+          <w:rFonts w:ascii="Consolas" w:hAnsi="Consolas" w:cs="Consolas"/>
+          <w:color w:val="A31515"/>
+          <w:sz w:val="19"/>
+          <w:szCs w:val="19"/>
+        </w:rPr>
+        <w:t>stBIvZeMi7nCKQyDTKx2rC3CaCWzmyKgE7o0qh6jhcE5rseLXxFhuqZd7hSPoI40KKV+80pIc/GtsF+Wqkzs7A==</w:t>
+      </w:r>
+    </w:p>
+    <w:p>
+      <w:pPr>
+        <w:pStyle w:val="ListParagraph"/>
+        <w:ind w:left="360"/>
+        <w:jc w:val="both"/>
+      </w:pPr>
+    </w:p>
+    <w:p>
+      <w:pPr>
+        <w:pStyle w:val="ListParagraph"/>
+        <w:numPr>
+          <w:ilvl w:val="0"/>
+          <w:numId w:val="6"/>
+        </w:numPr>
+        <w:jc w:val="both"/>
+      </w:pPr>
+      <w:r>
+        <w:t>Payload. The data set of unknown mushrooms must be serialized into a JSON object with the following format, where the Values property contains one array of values per mushroom.</w:t>
+      </w:r>
+    </w:p>
+    <w:p>
+      <w:pPr>
+        <w:spacing w:after="0" w:line="240" w:lineRule="auto"/>
+        <w:rPr>
+          <w:rFonts w:ascii="Consolas" w:eastAsia="Times New Roman" w:hAnsi="Consolas" w:cs="Times New Roman"/>
+          <w:color w:val="000000"/>
+          <w:sz w:val="21"/>
+          <w:szCs w:val="21"/>
+        </w:rPr>
+      </w:pPr>
+      <w:r>
+        <w:rPr>
+          <w:rFonts w:ascii="Consolas" w:eastAsia="Times New Roman" w:hAnsi="Consolas" w:cs="Times New Roman"/>
+          <w:color w:val="000000"/>
+          <w:sz w:val="21"/>
+          <w:szCs w:val="21"/>
+        </w:rPr>
+        <w:t>{</w:t>
+      </w:r>
+    </w:p>
+    <w:p>
+      <w:pPr>
+        <w:spacing w:after="0" w:line="240" w:lineRule="auto"/>
+        <w:rPr>
+          <w:rFonts w:ascii="Consolas" w:eastAsia="Times New Roman" w:hAnsi="Consolas" w:cs="Times New Roman"/>
+          <w:color w:val="000000"/>
+          <w:sz w:val="21"/>
+          <w:szCs w:val="21"/>
+        </w:rPr>
+      </w:pPr>
+      <w:r>
+        <w:rPr>
+          <w:rFonts w:ascii="Consolas" w:eastAsia="Times New Roman" w:hAnsi="Consolas" w:cs="Times New Roman"/>
+          <w:color w:val="000000"/>
+          <w:sz w:val="21"/>
+          <w:szCs w:val="21"/>
+        </w:rPr>
+        <w:t xml:space="preserve">  "Inputs": {</w:t>
+      </w:r>
+    </w:p>
+    <w:p>
+      <w:pPr>
+        <w:spacing w:after="0" w:line="240" w:lineRule="auto"/>
+        <w:rPr>
+          <w:rFonts w:ascii="Consolas" w:eastAsia="Times New Roman" w:hAnsi="Consolas" w:cs="Times New Roman"/>
+          <w:color w:val="000000"/>
+          <w:sz w:val="21"/>
+          <w:szCs w:val="21"/>
+        </w:rPr>
+      </w:pPr>
+      <w:r>
+        <w:rPr>
+          <w:rFonts w:ascii="Consolas" w:eastAsia="Times New Roman" w:hAnsi="Consolas" w:cs="Times New Roman"/>
+          <w:color w:val="000000"/>
+          <w:sz w:val="21"/>
+          <w:szCs w:val="21"/>
+        </w:rPr>
+        <w:t xml:space="preserve">    "input1": {</w:t>
+      </w:r>
+    </w:p>
+    <w:p>
+      <w:pPr>
+        <w:spacing w:after="0" w:line="240" w:lineRule="auto"/>
+        <w:rPr>
+          <w:rFonts w:ascii="Consolas" w:eastAsia="Times New Roman" w:hAnsi="Consolas" w:cs="Times New Roman"/>
+          <w:color w:val="000000"/>
+          <w:sz w:val="21"/>
+          <w:szCs w:val="21"/>
+        </w:rPr>
+      </w:pPr>
+      <w:r>
+        <w:rPr>
+          <w:rFonts w:ascii="Consolas" w:eastAsia="Times New Roman" w:hAnsi="Consolas" w:cs="Times New Roman"/>
+          <w:color w:val="000000"/>
+          <w:sz w:val="21"/>
+          <w:szCs w:val="21"/>
+        </w:rPr>
+        <w:t xml:space="preserve">      "</w:t>
+      </w:r>
+      <w:proofErr w:type="spellStart"/>
+      <w:r>
+        <w:rPr>
+          <w:rFonts w:ascii="Consolas" w:eastAsia="Times New Roman" w:hAnsi="Consolas" w:cs="Times New Roman"/>
+          <w:color w:val="000000"/>
+          <w:sz w:val="21"/>
+          <w:szCs w:val="21"/>
+        </w:rPr>
+        <w:t>ColumnNames</w:t>
+      </w:r>
+      <w:proofErr w:type="spellEnd"/>
+      <w:r>
+        <w:rPr>
+          <w:rFonts w:ascii="Consolas" w:eastAsia="Times New Roman" w:hAnsi="Consolas" w:cs="Times New Roman"/>
+          <w:color w:val="000000"/>
+          <w:sz w:val="21"/>
+          <w:szCs w:val="21"/>
+        </w:rPr>
+        <w:t>": [</w:t>
+      </w:r>
+    </w:p>
+    <w:p>
+      <w:pPr>
+        <w:spacing w:after="0" w:line="240" w:lineRule="auto"/>
+        <w:rPr>
+          <w:rFonts w:ascii="Consolas" w:eastAsia="Times New Roman" w:hAnsi="Consolas" w:cs="Times New Roman"/>
+          <w:color w:val="000000"/>
+          <w:sz w:val="21"/>
+          <w:szCs w:val="21"/>
+        </w:rPr>
+      </w:pPr>
+      <w:r>
+        <w:rPr>
+          <w:rFonts w:ascii="Consolas" w:eastAsia="Times New Roman" w:hAnsi="Consolas" w:cs="Times New Roman"/>
+          <w:color w:val="000000"/>
+          <w:sz w:val="21"/>
+          <w:szCs w:val="21"/>
+        </w:rPr>
+        <w:t xml:space="preserve">        "cap-shape",</w:t>
+      </w:r>
+    </w:p>
+    <w:p>
+      <w:pPr>
+        <w:spacing w:after="0" w:line="240" w:lineRule="auto"/>
+        <w:rPr>
+          <w:rFonts w:ascii="Consolas" w:eastAsia="Times New Roman" w:hAnsi="Consolas" w:cs="Times New Roman"/>
+          <w:color w:val="000000"/>
+          <w:sz w:val="21"/>
+          <w:szCs w:val="21"/>
+        </w:rPr>
+      </w:pPr>
+      <w:r>
+        <w:rPr>
+          <w:rFonts w:ascii="Consolas" w:eastAsia="Times New Roman" w:hAnsi="Consolas" w:cs="Times New Roman"/>
+          <w:color w:val="000000"/>
+          <w:sz w:val="21"/>
+          <w:szCs w:val="21"/>
+        </w:rPr>
+        <w:t xml:space="preserve">        "cap-surface",</w:t>
+      </w:r>
+    </w:p>
+    <w:p>
+      <w:pPr>
+        <w:spacing w:after="0" w:line="240" w:lineRule="auto"/>
+        <w:rPr>
+          <w:rFonts w:ascii="Consolas" w:eastAsia="Times New Roman" w:hAnsi="Consolas" w:cs="Times New Roman"/>
+          <w:color w:val="000000"/>
+          <w:sz w:val="21"/>
+          <w:szCs w:val="21"/>
+        </w:rPr>
+      </w:pPr>
+      <w:r>
+        <w:rPr>
+          <w:rFonts w:ascii="Consolas" w:eastAsia="Times New Roman" w:hAnsi="Consolas" w:cs="Times New Roman"/>
+          <w:color w:val="000000"/>
+          <w:sz w:val="21"/>
+          <w:szCs w:val="21"/>
+        </w:rPr>
+        <w:t xml:space="preserve">        "cap-color",</w:t>
+      </w:r>
+    </w:p>
+    <w:p>
+      <w:pPr>
+        <w:spacing w:after="0" w:line="240" w:lineRule="auto"/>
+        <w:rPr>
+          <w:rFonts w:ascii="Consolas" w:eastAsia="Times New Roman" w:hAnsi="Consolas" w:cs="Times New Roman"/>
+          <w:color w:val="000000"/>
+          <w:sz w:val="21"/>
+          <w:szCs w:val="21"/>
+        </w:rPr>
+      </w:pPr>
+      <w:r>
+        <w:rPr>
+          <w:rFonts w:ascii="Consolas" w:eastAsia="Times New Roman" w:hAnsi="Consolas" w:cs="Times New Roman"/>
+          <w:color w:val="000000"/>
+          <w:sz w:val="21"/>
+          <w:szCs w:val="21"/>
+        </w:rPr>
+        <w:t xml:space="preserve">        "bruises",</w:t>
+      </w:r>
+    </w:p>
+    <w:p>
+      <w:pPr>
+        <w:spacing w:after="0" w:line="240" w:lineRule="auto"/>
+        <w:rPr>
+          <w:rFonts w:ascii="Consolas" w:eastAsia="Times New Roman" w:hAnsi="Consolas" w:cs="Times New Roman"/>
+          <w:color w:val="000000"/>
+          <w:sz w:val="21"/>
+          <w:szCs w:val="21"/>
+        </w:rPr>
+      </w:pPr>
+      <w:r>
+        <w:rPr>
+          <w:rFonts w:ascii="Consolas" w:eastAsia="Times New Roman" w:hAnsi="Consolas" w:cs="Times New Roman"/>
+          <w:color w:val="000000"/>
+          <w:sz w:val="21"/>
+          <w:szCs w:val="21"/>
+        </w:rPr>
+        <w:t xml:space="preserve">        "odor",</w:t>
+      </w:r>
+    </w:p>
+    <w:p>
+      <w:pPr>
+        <w:spacing w:after="0" w:line="240" w:lineRule="auto"/>
+        <w:rPr>
+          <w:rFonts w:ascii="Consolas" w:eastAsia="Times New Roman" w:hAnsi="Consolas" w:cs="Times New Roman"/>
+          <w:color w:val="000000"/>
+          <w:sz w:val="21"/>
+          <w:szCs w:val="21"/>
+        </w:rPr>
+      </w:pPr>
+      <w:r>
+        <w:rPr>
+          <w:rFonts w:ascii="Consolas" w:eastAsia="Times New Roman" w:hAnsi="Consolas" w:cs="Times New Roman"/>
+          <w:color w:val="000000"/>
+          <w:sz w:val="21"/>
+          <w:szCs w:val="21"/>
+        </w:rPr>
+        <w:t xml:space="preserve">        "gill-attachment",</w:t>
+      </w:r>
+    </w:p>
+    <w:p>
+      <w:pPr>
+        <w:spacing w:after="0" w:line="240" w:lineRule="auto"/>
+        <w:rPr>
+          <w:rFonts w:ascii="Consolas" w:eastAsia="Times New Roman" w:hAnsi="Consolas" w:cs="Times New Roman"/>
+          <w:color w:val="000000"/>
+          <w:sz w:val="21"/>
+          <w:szCs w:val="21"/>
+        </w:rPr>
+      </w:pPr>
+      <w:r>
+        <w:rPr>
+          <w:rFonts w:ascii="Consolas" w:eastAsia="Times New Roman" w:hAnsi="Consolas" w:cs="Times New Roman"/>
+          <w:color w:val="000000"/>
+          <w:sz w:val="21"/>
+          <w:szCs w:val="21"/>
+        </w:rPr>
+        <w:t xml:space="preserve">        "gill-spacing",</w:t>
+      </w:r>
+    </w:p>
+    <w:p>
+      <w:pPr>
+        <w:spacing w:after="0" w:line="240" w:lineRule="auto"/>
+        <w:rPr>
+          <w:rFonts w:ascii="Consolas" w:eastAsia="Times New Roman" w:hAnsi="Consolas" w:cs="Times New Roman"/>
+          <w:color w:val="000000"/>
+          <w:sz w:val="21"/>
+          <w:szCs w:val="21"/>
+        </w:rPr>
+      </w:pPr>
+      <w:r>
+        <w:rPr>
+          <w:rFonts w:ascii="Consolas" w:eastAsia="Times New Roman" w:hAnsi="Consolas" w:cs="Times New Roman"/>
+          <w:color w:val="000000"/>
+          <w:sz w:val="21"/>
+          <w:szCs w:val="21"/>
+        </w:rPr>
+        <w:t xml:space="preserve">        "gill-size",</w:t>
+      </w:r>
+    </w:p>
+    <w:p>
+      <w:pPr>
+        <w:spacing w:after="0" w:line="240" w:lineRule="auto"/>
+        <w:rPr>
+          <w:rFonts w:ascii="Consolas" w:eastAsia="Times New Roman" w:hAnsi="Consolas" w:cs="Times New Roman"/>
+          <w:color w:val="000000"/>
+          <w:sz w:val="21"/>
+          <w:szCs w:val="21"/>
+        </w:rPr>
+      </w:pPr>
+      <w:r>
+        <w:rPr>
+          <w:rFonts w:ascii="Consolas" w:eastAsia="Times New Roman" w:hAnsi="Consolas" w:cs="Times New Roman"/>
+          <w:color w:val="000000"/>
+          <w:sz w:val="21"/>
+          <w:szCs w:val="21"/>
+        </w:rPr>
+        <w:t xml:space="preserve">        "gill-color",</w:t>
+      </w:r>
+    </w:p>
+    <w:p>
+      <w:pPr>
+        <w:spacing w:after="0" w:line="240" w:lineRule="auto"/>
+        <w:rPr>
+          <w:rFonts w:ascii="Consolas" w:eastAsia="Times New Roman" w:hAnsi="Consolas" w:cs="Times New Roman"/>
+          <w:color w:val="000000"/>
+          <w:sz w:val="21"/>
+          <w:szCs w:val="21"/>
+        </w:rPr>
+      </w:pPr>
+      <w:r>
+        <w:rPr>
+          <w:rFonts w:ascii="Consolas" w:eastAsia="Times New Roman" w:hAnsi="Consolas" w:cs="Times New Roman"/>
+          <w:color w:val="000000"/>
+          <w:sz w:val="21"/>
+          <w:szCs w:val="21"/>
+        </w:rPr>
+        <w:t xml:space="preserve">        "stalk-shape",</w:t>
+      </w:r>
+    </w:p>
+    <w:p>
+      <w:pPr>
+        <w:spacing w:after="0" w:line="240" w:lineRule="auto"/>
+        <w:rPr>
+          <w:rFonts w:ascii="Consolas" w:eastAsia="Times New Roman" w:hAnsi="Consolas" w:cs="Times New Roman"/>
+          <w:color w:val="000000"/>
+          <w:sz w:val="21"/>
+          <w:szCs w:val="21"/>
+        </w:rPr>
+      </w:pPr>
+      <w:r>
+        <w:rPr>
+          <w:rFonts w:ascii="Consolas" w:eastAsia="Times New Roman" w:hAnsi="Consolas" w:cs="Times New Roman"/>
+          <w:color w:val="000000"/>
+          <w:sz w:val="21"/>
+          <w:szCs w:val="21"/>
+        </w:rPr>
+        <w:t xml:space="preserve">        "stalk-root",</w:t>
+      </w:r>
+    </w:p>
+    <w:p>
+      <w:pPr>
+        <w:spacing w:after="0" w:line="240" w:lineRule="auto"/>
+        <w:rPr>
+          <w:rFonts w:ascii="Consolas" w:eastAsia="Times New Roman" w:hAnsi="Consolas" w:cs="Times New Roman"/>
+          <w:color w:val="000000"/>
+          <w:sz w:val="21"/>
+          <w:szCs w:val="21"/>
+        </w:rPr>
+      </w:pPr>
+      <w:r>
+        <w:rPr>
+          <w:rFonts w:ascii="Consolas" w:eastAsia="Times New Roman" w:hAnsi="Consolas" w:cs="Times New Roman"/>
+          <w:color w:val="000000"/>
+          <w:sz w:val="21"/>
+          <w:szCs w:val="21"/>
+        </w:rPr>
+        <w:t xml:space="preserve">        "stalk-surface-above-ring",</w:t>
+      </w:r>
+    </w:p>
+    <w:p>
+      <w:pPr>
+        <w:spacing w:after="0" w:line="240" w:lineRule="auto"/>
+        <w:rPr>
+          <w:rFonts w:ascii="Consolas" w:eastAsia="Times New Roman" w:hAnsi="Consolas" w:cs="Times New Roman"/>
+          <w:color w:val="000000"/>
+          <w:sz w:val="21"/>
+          <w:szCs w:val="21"/>
+        </w:rPr>
+      </w:pPr>
+      <w:r>
+        <w:rPr>
+          <w:rFonts w:ascii="Consolas" w:eastAsia="Times New Roman" w:hAnsi="Consolas" w:cs="Times New Roman"/>
+          <w:color w:val="000000"/>
+          <w:sz w:val="21"/>
+          <w:szCs w:val="21"/>
+        </w:rPr>
+        <w:t xml:space="preserve">        "stalk-surface-below-ring",</w:t>
+      </w:r>
+    </w:p>
+    <w:p>
+      <w:pPr>
+        <w:spacing w:after="0" w:line="240" w:lineRule="auto"/>
+        <w:rPr>
+          <w:rFonts w:ascii="Consolas" w:eastAsia="Times New Roman" w:hAnsi="Consolas" w:cs="Times New Roman"/>
+          <w:color w:val="000000"/>
+          <w:sz w:val="21"/>
+          <w:szCs w:val="21"/>
+        </w:rPr>
+      </w:pPr>
+      <w:r>
+        <w:rPr>
+          <w:rFonts w:ascii="Consolas" w:eastAsia="Times New Roman" w:hAnsi="Consolas" w:cs="Times New Roman"/>
+          <w:color w:val="000000"/>
+          <w:sz w:val="21"/>
+          <w:szCs w:val="21"/>
+        </w:rPr>
+        <w:t xml:space="preserve">        "stalk-color-above-ring",</w:t>
+      </w:r>
+    </w:p>
+    <w:p>
+      <w:pPr>
+        <w:spacing w:after="0" w:line="240" w:lineRule="auto"/>
+        <w:rPr>
+          <w:rFonts w:ascii="Consolas" w:eastAsia="Times New Roman" w:hAnsi="Consolas" w:cs="Times New Roman"/>
+          <w:color w:val="000000"/>
+          <w:sz w:val="21"/>
+          <w:szCs w:val="21"/>
+        </w:rPr>
+      </w:pPr>
+      <w:r>
+        <w:rPr>
+          <w:rFonts w:ascii="Consolas" w:eastAsia="Times New Roman" w:hAnsi="Consolas" w:cs="Times New Roman"/>
+          <w:color w:val="000000"/>
+          <w:sz w:val="21"/>
+          <w:szCs w:val="21"/>
+        </w:rPr>
+        <w:t xml:space="preserve">        "stalk-color-below-ring",</w:t>
+      </w:r>
+    </w:p>
+    <w:p>
+      <w:pPr>
+        <w:spacing w:after="0" w:line="240" w:lineRule="auto"/>
+        <w:rPr>
+          <w:rFonts w:ascii="Consolas" w:eastAsia="Times New Roman" w:hAnsi="Consolas" w:cs="Times New Roman"/>
+          <w:color w:val="000000"/>
+          <w:sz w:val="21"/>
+          <w:szCs w:val="21"/>
+        </w:rPr>
+      </w:pPr>
+      <w:r>
+        <w:rPr>
+          <w:rFonts w:ascii="Consolas" w:eastAsia="Times New Roman" w:hAnsi="Consolas" w:cs="Times New Roman"/>
+          <w:color w:val="000000"/>
+          <w:sz w:val="21"/>
+          <w:szCs w:val="21"/>
+        </w:rPr>
+        <w:t xml:space="preserve">        "veil-type",</w:t>
+      </w:r>
+    </w:p>
+    <w:p>
+      <w:pPr>
+        <w:spacing w:after="0" w:line="240" w:lineRule="auto"/>
+        <w:rPr>
+          <w:rFonts w:ascii="Consolas" w:eastAsia="Times New Roman" w:hAnsi="Consolas" w:cs="Times New Roman"/>
+          <w:color w:val="000000"/>
+          <w:sz w:val="21"/>
+          <w:szCs w:val="21"/>
+        </w:rPr>
+      </w:pPr>
+      <w:r>
+        <w:rPr>
+          <w:rFonts w:ascii="Consolas" w:eastAsia="Times New Roman" w:hAnsi="Consolas" w:cs="Times New Roman"/>
+          <w:color w:val="000000"/>
+          <w:sz w:val="21"/>
+          <w:szCs w:val="21"/>
+        </w:rPr>
+        <w:t xml:space="preserve">        "veil-color",</w:t>
+      </w:r>
+    </w:p>
+    <w:p>
+      <w:pPr>
+        <w:spacing w:after="0" w:line="240" w:lineRule="auto"/>
+        <w:rPr>
+          <w:rFonts w:ascii="Consolas" w:eastAsia="Times New Roman" w:hAnsi="Consolas" w:cs="Times New Roman"/>
+          <w:color w:val="000000"/>
+          <w:sz w:val="21"/>
+          <w:szCs w:val="21"/>
+        </w:rPr>
+      </w:pPr>
+      <w:r>
+        <w:rPr>
+          <w:rFonts w:ascii="Consolas" w:eastAsia="Times New Roman" w:hAnsi="Consolas" w:cs="Times New Roman"/>
+          <w:color w:val="000000"/>
+          <w:sz w:val="21"/>
+          <w:szCs w:val="21"/>
+        </w:rPr>
+        <w:t xml:space="preserve">        "ring-number",</w:t>
+      </w:r>
+    </w:p>
+    <w:p>
+      <w:pPr>
+        <w:spacing w:after="0" w:line="240" w:lineRule="auto"/>
+        <w:rPr>
+          <w:rFonts w:ascii="Consolas" w:eastAsia="Times New Roman" w:hAnsi="Consolas" w:cs="Times New Roman"/>
+          <w:color w:val="000000"/>
+          <w:sz w:val="21"/>
+          <w:szCs w:val="21"/>
+        </w:rPr>
+      </w:pPr>
+      <w:r>
+        <w:rPr>
+          <w:rFonts w:ascii="Consolas" w:eastAsia="Times New Roman" w:hAnsi="Consolas" w:cs="Times New Roman"/>
+          <w:color w:val="000000"/>
+          <w:sz w:val="21"/>
+          <w:szCs w:val="21"/>
+        </w:rPr>
+        <w:t xml:space="preserve">        "ring-type",</w:t>
+      </w:r>
+    </w:p>
+    <w:p>
+      <w:pPr>
+        <w:spacing w:after="0" w:line="240" w:lineRule="auto"/>
+        <w:rPr>
+          <w:rFonts w:ascii="Consolas" w:eastAsia="Times New Roman" w:hAnsi="Consolas" w:cs="Times New Roman"/>
+          <w:color w:val="000000"/>
+          <w:sz w:val="21"/>
+          <w:szCs w:val="21"/>
+        </w:rPr>
+      </w:pPr>
+      <w:r>
+        <w:rPr>
+          <w:rFonts w:ascii="Consolas" w:eastAsia="Times New Roman" w:hAnsi="Consolas" w:cs="Times New Roman"/>
+          <w:color w:val="000000"/>
+          <w:sz w:val="21"/>
+          <w:szCs w:val="21"/>
+        </w:rPr>
+        <w:t xml:space="preserve">        "spore-print-color",</w:t>
+      </w:r>
+    </w:p>
+    <w:p>
+      <w:pPr>
+        <w:spacing w:after="0" w:line="240" w:lineRule="auto"/>
+        <w:rPr>
+          <w:rFonts w:ascii="Consolas" w:eastAsia="Times New Roman" w:hAnsi="Consolas" w:cs="Times New Roman"/>
+          <w:color w:val="000000"/>
+          <w:sz w:val="21"/>
+          <w:szCs w:val="21"/>
+        </w:rPr>
+      </w:pPr>
+      <w:r>
+        <w:rPr>
+          <w:rFonts w:ascii="Consolas" w:eastAsia="Times New Roman" w:hAnsi="Consolas" w:cs="Times New Roman"/>
+          <w:color w:val="000000"/>
+          <w:sz w:val="21"/>
+          <w:szCs w:val="21"/>
+        </w:rPr>
+        <w:t xml:space="preserve">        "population",</w:t>
+      </w:r>
+    </w:p>
+    <w:p>
+      <w:pPr>
+        <w:spacing w:after="0" w:line="240" w:lineRule="auto"/>
+        <w:rPr>
+          <w:rFonts w:ascii="Consolas" w:eastAsia="Times New Roman" w:hAnsi="Consolas" w:cs="Times New Roman"/>
+          <w:color w:val="000000"/>
+          <w:sz w:val="21"/>
+          <w:szCs w:val="21"/>
+        </w:rPr>
+      </w:pPr>
+      <w:r>
+        <w:rPr>
+          <w:rFonts w:ascii="Consolas" w:eastAsia="Times New Roman" w:hAnsi="Consolas" w:cs="Times New Roman"/>
+          <w:color w:val="000000"/>
+          <w:sz w:val="21"/>
+          <w:szCs w:val="21"/>
+        </w:rPr>
+        <w:t xml:space="preserve">        "habitat"</w:t>
+      </w:r>
+    </w:p>
+    <w:p>
+      <w:pPr>
+        <w:spacing w:after="0" w:line="240" w:lineRule="auto"/>
+        <w:rPr>
+          <w:rFonts w:ascii="Consolas" w:eastAsia="Times New Roman" w:hAnsi="Consolas" w:cs="Times New Roman"/>
+          <w:color w:val="000000"/>
+          <w:sz w:val="21"/>
+          <w:szCs w:val="21"/>
+        </w:rPr>
+      </w:pPr>
+      <w:r>
+        <w:rPr>
+          <w:rFonts w:ascii="Consolas" w:eastAsia="Times New Roman" w:hAnsi="Consolas" w:cs="Times New Roman"/>
+          <w:color w:val="000000"/>
+          <w:sz w:val="21"/>
+          <w:szCs w:val="21"/>
+        </w:rPr>
+        <w:t xml:space="preserve">      ],</w:t>
+      </w:r>
+    </w:p>
+    <w:p>
+      <w:pPr>
+        <w:spacing w:after="0" w:line="240" w:lineRule="auto"/>
+        <w:rPr>
+          <w:rFonts w:ascii="Consolas" w:eastAsia="Times New Roman" w:hAnsi="Consolas" w:cs="Times New Roman"/>
+          <w:color w:val="000000"/>
+          <w:sz w:val="21"/>
+          <w:szCs w:val="21"/>
+        </w:rPr>
+      </w:pPr>
+      <w:r>
+        <w:rPr>
+          <w:rFonts w:ascii="Consolas" w:eastAsia="Times New Roman" w:hAnsi="Consolas" w:cs="Times New Roman"/>
+          <w:color w:val="000000"/>
+          <w:sz w:val="21"/>
+          <w:szCs w:val="21"/>
+        </w:rPr>
+        <w:t xml:space="preserve">      "Values": [</w:t>
+      </w:r>
+    </w:p>
+    <w:p>
+      <w:pPr>
+        <w:spacing w:after="0" w:line="240" w:lineRule="auto"/>
+        <w:rPr>
+          <w:rFonts w:ascii="Consolas" w:eastAsia="Times New Roman" w:hAnsi="Consolas" w:cs="Times New Roman"/>
+          <w:color w:val="000000"/>
+          <w:sz w:val="21"/>
+          <w:szCs w:val="21"/>
+        </w:rPr>
+      </w:pPr>
+      <w:r>
+        <w:rPr>
+          <w:rFonts w:ascii="Consolas" w:eastAsia="Times New Roman" w:hAnsi="Consolas" w:cs="Times New Roman"/>
+          <w:color w:val="000000"/>
+          <w:sz w:val="21"/>
+          <w:szCs w:val="21"/>
+        </w:rPr>
+        <w:t xml:space="preserve">        [</w:t>
+      </w:r>
+    </w:p>
+    <w:p>
+      <w:pPr>
+        <w:spacing w:after="0" w:line="240" w:lineRule="auto"/>
+        <w:rPr>
+          <w:rFonts w:ascii="Consolas" w:eastAsia="Times New Roman" w:hAnsi="Consolas" w:cs="Times New Roman"/>
+          <w:color w:val="000000"/>
+          <w:sz w:val="21"/>
+          <w:szCs w:val="21"/>
+        </w:rPr>
+      </w:pPr>
+      <w:r>
+        <w:rPr>
+          <w:rFonts w:ascii="Consolas" w:eastAsia="Times New Roman" w:hAnsi="Consolas" w:cs="Times New Roman"/>
+          <w:color w:val="000000"/>
+          <w:sz w:val="21"/>
+          <w:szCs w:val="21"/>
+        </w:rPr>
+        <w:t xml:space="preserve">          "value",</w:t>
+      </w:r>
+    </w:p>
+    <w:p>
+      <w:pPr>
+        <w:spacing w:after="0" w:line="240" w:lineRule="auto"/>
+        <w:rPr>
+          <w:rFonts w:ascii="Consolas" w:eastAsia="Times New Roman" w:hAnsi="Consolas" w:cs="Times New Roman"/>
+          <w:color w:val="000000"/>
+          <w:sz w:val="21"/>
+          <w:szCs w:val="21"/>
+        </w:rPr>
+      </w:pPr>
+      <w:r>
+        <w:rPr>
+          <w:rFonts w:ascii="Consolas" w:eastAsia="Times New Roman" w:hAnsi="Consolas" w:cs="Times New Roman"/>
+          <w:color w:val="000000"/>
+          <w:sz w:val="21"/>
+          <w:szCs w:val="21"/>
+        </w:rPr>
+        <w:t xml:space="preserve">          "value",</w:t>
+      </w:r>
+    </w:p>
+    <w:p>
+      <w:pPr>
+        <w:spacing w:after="0" w:line="240" w:lineRule="auto"/>
+        <w:rPr>
+          <w:rFonts w:ascii="Consolas" w:eastAsia="Times New Roman" w:hAnsi="Consolas" w:cs="Times New Roman"/>
+          <w:color w:val="000000"/>
+          <w:sz w:val="21"/>
+          <w:szCs w:val="21"/>
+        </w:rPr>
+      </w:pPr>
+      <w:r>
+        <w:rPr>
+          <w:rFonts w:ascii="Consolas" w:eastAsia="Times New Roman" w:hAnsi="Consolas" w:cs="Times New Roman"/>
+          <w:color w:val="000000"/>
+          <w:sz w:val="21"/>
+          <w:szCs w:val="21"/>
+        </w:rPr>
+        <w:t xml:space="preserve">          "value",</w:t>
+      </w:r>
+    </w:p>
+    <w:p>
+      <w:pPr>
+        <w:spacing w:after="0" w:line="240" w:lineRule="auto"/>
+        <w:rPr>
+          <w:rFonts w:ascii="Consolas" w:eastAsia="Times New Roman" w:hAnsi="Consolas" w:cs="Times New Roman"/>
+          <w:color w:val="000000"/>
+          <w:sz w:val="21"/>
+          <w:szCs w:val="21"/>
+        </w:rPr>
+      </w:pPr>
+      <w:r>
+        <w:rPr>
+          <w:rFonts w:ascii="Consolas" w:eastAsia="Times New Roman" w:hAnsi="Consolas" w:cs="Times New Roman"/>
+          <w:color w:val="000000"/>
+          <w:sz w:val="21"/>
+          <w:szCs w:val="21"/>
+        </w:rPr>
+        <w:t xml:space="preserve">          "value",</w:t>
+      </w:r>
+    </w:p>
+    <w:p>
+      <w:pPr>
+        <w:spacing w:after="0" w:line="240" w:lineRule="auto"/>
+        <w:rPr>
+          <w:rFonts w:ascii="Consolas" w:eastAsia="Times New Roman" w:hAnsi="Consolas" w:cs="Times New Roman"/>
+          <w:color w:val="000000"/>
+          <w:sz w:val="21"/>
+          <w:szCs w:val="21"/>
+        </w:rPr>
+      </w:pPr>
+      <w:r>
+        <w:rPr>
+          <w:rFonts w:ascii="Consolas" w:eastAsia="Times New Roman" w:hAnsi="Consolas" w:cs="Times New Roman"/>
+          <w:color w:val="000000"/>
+          <w:sz w:val="21"/>
+          <w:szCs w:val="21"/>
+        </w:rPr>
+        <w:t xml:space="preserve">          "value",</w:t>
+      </w:r>
+    </w:p>
+    <w:p>
+      <w:pPr>
+        <w:spacing w:after="0" w:line="240" w:lineRule="auto"/>
+        <w:rPr>
+          <w:rFonts w:ascii="Consolas" w:eastAsia="Times New Roman" w:hAnsi="Consolas" w:cs="Times New Roman"/>
+          <w:color w:val="000000"/>
+          <w:sz w:val="21"/>
+          <w:szCs w:val="21"/>
+        </w:rPr>
+      </w:pPr>
+      <w:r>
+        <w:rPr>
+          <w:rFonts w:ascii="Consolas" w:eastAsia="Times New Roman" w:hAnsi="Consolas" w:cs="Times New Roman"/>
+          <w:color w:val="000000"/>
+          <w:sz w:val="21"/>
+          <w:szCs w:val="21"/>
+        </w:rPr>
+        <w:t xml:space="preserve">          "value",</w:t>
+      </w:r>
+    </w:p>
+    <w:p>
+      <w:pPr>
+        <w:spacing w:after="0" w:line="240" w:lineRule="auto"/>
+        <w:rPr>
+          <w:rFonts w:ascii="Consolas" w:eastAsia="Times New Roman" w:hAnsi="Consolas" w:cs="Times New Roman"/>
+          <w:color w:val="000000"/>
+          <w:sz w:val="21"/>
+          <w:szCs w:val="21"/>
+        </w:rPr>
+      </w:pPr>
+      <w:r>
+        <w:rPr>
+          <w:rFonts w:ascii="Consolas" w:eastAsia="Times New Roman" w:hAnsi="Consolas" w:cs="Times New Roman"/>
+          <w:color w:val="000000"/>
+          <w:sz w:val="21"/>
+          <w:szCs w:val="21"/>
+        </w:rPr>
+        <w:t xml:space="preserve">          "value",</w:t>
+      </w:r>
+    </w:p>
+    <w:p>
+      <w:pPr>
+        <w:spacing w:after="0" w:line="240" w:lineRule="auto"/>
+        <w:rPr>
+          <w:rFonts w:ascii="Consolas" w:eastAsia="Times New Roman" w:hAnsi="Consolas" w:cs="Times New Roman"/>
+          <w:color w:val="000000"/>
+          <w:sz w:val="21"/>
+          <w:szCs w:val="21"/>
+        </w:rPr>
+      </w:pPr>
+      <w:r>
+        <w:rPr>
+          <w:rFonts w:ascii="Consolas" w:eastAsia="Times New Roman" w:hAnsi="Consolas" w:cs="Times New Roman"/>
+          <w:color w:val="000000"/>
+          <w:sz w:val="21"/>
+          <w:szCs w:val="21"/>
+        </w:rPr>
+        <w:t xml:space="preserve">          "value",</w:t>
+      </w:r>
+    </w:p>
+    <w:p>
+      <w:pPr>
+        <w:spacing w:after="0" w:line="240" w:lineRule="auto"/>
+        <w:rPr>
+          <w:rFonts w:ascii="Consolas" w:eastAsia="Times New Roman" w:hAnsi="Consolas" w:cs="Times New Roman"/>
+          <w:color w:val="000000"/>
+          <w:sz w:val="21"/>
+          <w:szCs w:val="21"/>
+        </w:rPr>
+      </w:pPr>
+      <w:r>
+        <w:rPr>
+          <w:rFonts w:ascii="Consolas" w:eastAsia="Times New Roman" w:hAnsi="Consolas" w:cs="Times New Roman"/>
+          <w:color w:val="000000"/>
+          <w:sz w:val="21"/>
+          <w:szCs w:val="21"/>
+        </w:rPr>
+        <w:t xml:space="preserve">          "value",</w:t>
+      </w:r>
+    </w:p>
+    <w:p>
+      <w:pPr>
+        <w:spacing w:after="0" w:line="240" w:lineRule="auto"/>
+        <w:rPr>
+          <w:rFonts w:ascii="Consolas" w:eastAsia="Times New Roman" w:hAnsi="Consolas" w:cs="Times New Roman"/>
+          <w:color w:val="000000"/>
+          <w:sz w:val="21"/>
+          <w:szCs w:val="21"/>
+        </w:rPr>
+      </w:pPr>
+      <w:r>
+        <w:rPr>
+          <w:rFonts w:ascii="Consolas" w:eastAsia="Times New Roman" w:hAnsi="Consolas" w:cs="Times New Roman"/>
+          <w:color w:val="000000"/>
+          <w:sz w:val="21"/>
+          <w:szCs w:val="21"/>
+        </w:rPr>
+        <w:t xml:space="preserve">          "value",</w:t>
+      </w:r>
+    </w:p>
+    <w:p>
+      <w:pPr>
+        <w:spacing w:after="0" w:line="240" w:lineRule="auto"/>
+        <w:rPr>
+          <w:rFonts w:ascii="Consolas" w:eastAsia="Times New Roman" w:hAnsi="Consolas" w:cs="Times New Roman"/>
+          <w:color w:val="000000"/>
+          <w:sz w:val="21"/>
+          <w:szCs w:val="21"/>
+        </w:rPr>
+      </w:pPr>
+      <w:r>
+        <w:rPr>
+          <w:rFonts w:ascii="Consolas" w:eastAsia="Times New Roman" w:hAnsi="Consolas" w:cs="Times New Roman"/>
+          <w:color w:val="000000"/>
+          <w:sz w:val="21"/>
+          <w:szCs w:val="21"/>
+        </w:rPr>
+        <w:t xml:space="preserve">          "value",</w:t>
+      </w:r>
+    </w:p>
+    <w:p>
+      <w:pPr>
+        <w:spacing w:after="0" w:line="240" w:lineRule="auto"/>
+        <w:rPr>
+          <w:rFonts w:ascii="Consolas" w:eastAsia="Times New Roman" w:hAnsi="Consolas" w:cs="Times New Roman"/>
+          <w:color w:val="000000"/>
+          <w:sz w:val="21"/>
+          <w:szCs w:val="21"/>
+        </w:rPr>
+      </w:pPr>
+      <w:r>
+        <w:rPr>
+          <w:rFonts w:ascii="Consolas" w:eastAsia="Times New Roman" w:hAnsi="Consolas" w:cs="Times New Roman"/>
+          <w:color w:val="000000"/>
+          <w:sz w:val="21"/>
+          <w:szCs w:val="21"/>
+        </w:rPr>
+        <w:t xml:space="preserve">          "value",</w:t>
+      </w:r>
+    </w:p>
+    <w:p>
+      <w:pPr>
+        <w:spacing w:after="0" w:line="240" w:lineRule="auto"/>
+        <w:rPr>
+          <w:rFonts w:ascii="Consolas" w:eastAsia="Times New Roman" w:hAnsi="Consolas" w:cs="Times New Roman"/>
+          <w:color w:val="000000"/>
+          <w:sz w:val="21"/>
+          <w:szCs w:val="21"/>
+        </w:rPr>
+      </w:pPr>
+      <w:r>
+        <w:rPr>
+          <w:rFonts w:ascii="Consolas" w:eastAsia="Times New Roman" w:hAnsi="Consolas" w:cs="Times New Roman"/>
+          <w:color w:val="000000"/>
+          <w:sz w:val="21"/>
+          <w:szCs w:val="21"/>
+        </w:rPr>
+        <w:t xml:space="preserve">          "value",</w:t>
+      </w:r>
+    </w:p>
+    <w:p>
+      <w:pPr>
+        <w:spacing w:after="0" w:line="240" w:lineRule="auto"/>
+        <w:rPr>
+          <w:rFonts w:ascii="Consolas" w:eastAsia="Times New Roman" w:hAnsi="Consolas" w:cs="Times New Roman"/>
+          <w:color w:val="000000"/>
+          <w:sz w:val="21"/>
+          <w:szCs w:val="21"/>
+        </w:rPr>
+      </w:pPr>
+      <w:r>
+        <w:rPr>
+          <w:rFonts w:ascii="Consolas" w:eastAsia="Times New Roman" w:hAnsi="Consolas" w:cs="Times New Roman"/>
+          <w:color w:val="000000"/>
+          <w:sz w:val="21"/>
+          <w:szCs w:val="21"/>
+        </w:rPr>
+        <w:t xml:space="preserve">          "value",</w:t>
+      </w:r>
+    </w:p>
+    <w:p>
+      <w:pPr>
+        <w:spacing w:after="0" w:line="240" w:lineRule="auto"/>
+        <w:rPr>
+          <w:rFonts w:ascii="Consolas" w:eastAsia="Times New Roman" w:hAnsi="Consolas" w:cs="Times New Roman"/>
+          <w:color w:val="000000"/>
+          <w:sz w:val="21"/>
+          <w:szCs w:val="21"/>
+        </w:rPr>
+      </w:pPr>
+      <w:r>
+        <w:rPr>
+          <w:rFonts w:ascii="Consolas" w:eastAsia="Times New Roman" w:hAnsi="Consolas" w:cs="Times New Roman"/>
+          <w:color w:val="000000"/>
+          <w:sz w:val="21"/>
+          <w:szCs w:val="21"/>
+        </w:rPr>
+        <w:lastRenderedPageBreak/>
+        <w:t xml:space="preserve">          "value",</w:t>
+      </w:r>
+    </w:p>
+    <w:p>
+      <w:pPr>
+        <w:spacing w:after="0" w:line="240" w:lineRule="auto"/>
+        <w:rPr>
+          <w:rFonts w:ascii="Consolas" w:eastAsia="Times New Roman" w:hAnsi="Consolas" w:cs="Times New Roman"/>
+          <w:color w:val="000000"/>
+          <w:sz w:val="21"/>
+          <w:szCs w:val="21"/>
+        </w:rPr>
+      </w:pPr>
+      <w:r>
+        <w:rPr>
+          <w:rFonts w:ascii="Consolas" w:eastAsia="Times New Roman" w:hAnsi="Consolas" w:cs="Times New Roman"/>
+          <w:color w:val="000000"/>
+          <w:sz w:val="21"/>
+          <w:szCs w:val="21"/>
+        </w:rPr>
+        <w:t xml:space="preserve">          "value",</w:t>
+      </w:r>
+    </w:p>
+    <w:p>
+      <w:pPr>
+        <w:spacing w:after="0" w:line="240" w:lineRule="auto"/>
+        <w:rPr>
+          <w:rFonts w:ascii="Consolas" w:eastAsia="Times New Roman" w:hAnsi="Consolas" w:cs="Times New Roman"/>
+          <w:color w:val="000000"/>
+          <w:sz w:val="21"/>
+          <w:szCs w:val="21"/>
+        </w:rPr>
+      </w:pPr>
+      <w:r>
+        <w:rPr>
+          <w:rFonts w:ascii="Consolas" w:eastAsia="Times New Roman" w:hAnsi="Consolas" w:cs="Times New Roman"/>
+          <w:color w:val="000000"/>
+          <w:sz w:val="21"/>
+          <w:szCs w:val="21"/>
+        </w:rPr>
+        <w:t xml:space="preserve">          "value",</w:t>
+      </w:r>
+    </w:p>
+    <w:p>
+      <w:pPr>
+        <w:spacing w:after="0" w:line="240" w:lineRule="auto"/>
+        <w:rPr>
+          <w:rFonts w:ascii="Consolas" w:eastAsia="Times New Roman" w:hAnsi="Consolas" w:cs="Times New Roman"/>
+          <w:color w:val="000000"/>
+          <w:sz w:val="21"/>
+          <w:szCs w:val="21"/>
+        </w:rPr>
+      </w:pPr>
+      <w:r>
+        <w:rPr>
+          <w:rFonts w:ascii="Consolas" w:eastAsia="Times New Roman" w:hAnsi="Consolas" w:cs="Times New Roman"/>
+          <w:color w:val="000000"/>
+          <w:sz w:val="21"/>
+          <w:szCs w:val="21"/>
+        </w:rPr>
+        <w:t xml:space="preserve">          "value",</w:t>
+      </w:r>
+    </w:p>
+    <w:p>
+      <w:pPr>
+        <w:spacing w:after="0" w:line="240" w:lineRule="auto"/>
+        <w:rPr>
+          <w:rFonts w:ascii="Consolas" w:eastAsia="Times New Roman" w:hAnsi="Consolas" w:cs="Times New Roman"/>
+          <w:color w:val="000000"/>
+          <w:sz w:val="21"/>
+          <w:szCs w:val="21"/>
+        </w:rPr>
+      </w:pPr>
+      <w:r>
+        <w:rPr>
+          <w:rFonts w:ascii="Consolas" w:eastAsia="Times New Roman" w:hAnsi="Consolas" w:cs="Times New Roman"/>
+          <w:color w:val="000000"/>
+          <w:sz w:val="21"/>
+          <w:szCs w:val="21"/>
+        </w:rPr>
+        <w:t xml:space="preserve">          "value",</w:t>
+      </w:r>
+    </w:p>
+    <w:p>
+      <w:pPr>
+        <w:spacing w:after="0" w:line="240" w:lineRule="auto"/>
+        <w:rPr>
+          <w:rFonts w:ascii="Consolas" w:eastAsia="Times New Roman" w:hAnsi="Consolas" w:cs="Times New Roman"/>
+          <w:color w:val="000000"/>
+          <w:sz w:val="21"/>
+          <w:szCs w:val="21"/>
+        </w:rPr>
+      </w:pPr>
+      <w:r>
+        <w:rPr>
+          <w:rFonts w:ascii="Consolas" w:eastAsia="Times New Roman" w:hAnsi="Consolas" w:cs="Times New Roman"/>
+          <w:color w:val="000000"/>
+          <w:sz w:val="21"/>
+          <w:szCs w:val="21"/>
+        </w:rPr>
+        <w:t xml:space="preserve">          "value",</w:t>
+      </w:r>
+    </w:p>
+    <w:p>
+      <w:pPr>
+        <w:spacing w:after="0" w:line="240" w:lineRule="auto"/>
+        <w:rPr>
+          <w:rFonts w:ascii="Consolas" w:eastAsia="Times New Roman" w:hAnsi="Consolas" w:cs="Times New Roman"/>
+          <w:color w:val="000000"/>
+          <w:sz w:val="21"/>
+          <w:szCs w:val="21"/>
+        </w:rPr>
+      </w:pPr>
+      <w:r>
+        <w:rPr>
+          <w:rFonts w:ascii="Consolas" w:eastAsia="Times New Roman" w:hAnsi="Consolas" w:cs="Times New Roman"/>
+          <w:color w:val="000000"/>
+          <w:sz w:val="21"/>
+          <w:szCs w:val="21"/>
+        </w:rPr>
+        <w:t xml:space="preserve">          "value",</w:t>
+      </w:r>
+    </w:p>
+    <w:p>
+      <w:pPr>
+        <w:spacing w:after="0" w:line="240" w:lineRule="auto"/>
+        <w:rPr>
+          <w:rFonts w:ascii="Consolas" w:eastAsia="Times New Roman" w:hAnsi="Consolas" w:cs="Times New Roman"/>
+          <w:color w:val="000000"/>
+          <w:sz w:val="21"/>
+          <w:szCs w:val="21"/>
+        </w:rPr>
+      </w:pPr>
+      <w:r>
+        <w:rPr>
+          <w:rFonts w:ascii="Consolas" w:eastAsia="Times New Roman" w:hAnsi="Consolas" w:cs="Times New Roman"/>
+          <w:color w:val="000000"/>
+          <w:sz w:val="21"/>
+          <w:szCs w:val="21"/>
+        </w:rPr>
+        <w:t xml:space="preserve">          "value"</w:t>
+      </w:r>
+    </w:p>
+    <w:p>
+      <w:pPr>
+        <w:spacing w:after="0" w:line="240" w:lineRule="auto"/>
+        <w:rPr>
+          <w:rFonts w:ascii="Consolas" w:eastAsia="Times New Roman" w:hAnsi="Consolas" w:cs="Times New Roman"/>
+          <w:color w:val="000000"/>
+          <w:sz w:val="21"/>
+          <w:szCs w:val="21"/>
+        </w:rPr>
+      </w:pPr>
+      <w:r>
+        <w:rPr>
+          <w:rFonts w:ascii="Consolas" w:eastAsia="Times New Roman" w:hAnsi="Consolas" w:cs="Times New Roman"/>
+          <w:color w:val="000000"/>
+          <w:sz w:val="21"/>
+          <w:szCs w:val="21"/>
+        </w:rPr>
+        <w:t xml:space="preserve">        ]</w:t>
+      </w:r>
+    </w:p>
+    <w:p>
+      <w:pPr>
+        <w:spacing w:after="0" w:line="240" w:lineRule="auto"/>
+        <w:rPr>
+          <w:rFonts w:ascii="Consolas" w:eastAsia="Times New Roman" w:hAnsi="Consolas" w:cs="Times New Roman"/>
+          <w:color w:val="000000"/>
+          <w:sz w:val="21"/>
+          <w:szCs w:val="21"/>
+        </w:rPr>
+      </w:pPr>
+      <w:r>
+        <w:rPr>
+          <w:rFonts w:ascii="Consolas" w:eastAsia="Times New Roman" w:hAnsi="Consolas" w:cs="Times New Roman"/>
+          <w:color w:val="000000"/>
+          <w:sz w:val="21"/>
+          <w:szCs w:val="21"/>
+        </w:rPr>
+        <w:t xml:space="preserve">      ]</w:t>
+      </w:r>
+    </w:p>
+    <w:p>
+      <w:pPr>
+        <w:spacing w:after="0" w:line="240" w:lineRule="auto"/>
+        <w:rPr>
+          <w:rFonts w:ascii="Consolas" w:eastAsia="Times New Roman" w:hAnsi="Consolas" w:cs="Times New Roman"/>
+          <w:color w:val="000000"/>
+          <w:sz w:val="21"/>
+          <w:szCs w:val="21"/>
+        </w:rPr>
+      </w:pPr>
+      <w:r>
+        <w:rPr>
+          <w:rFonts w:ascii="Consolas" w:eastAsia="Times New Roman" w:hAnsi="Consolas" w:cs="Times New Roman"/>
+          <w:color w:val="000000"/>
+          <w:sz w:val="21"/>
+          <w:szCs w:val="21"/>
+        </w:rPr>
+        <w:t xml:space="preserve">    }</w:t>
+      </w:r>
+    </w:p>
+    <w:p>
+      <w:pPr>
+        <w:spacing w:after="0" w:line="240" w:lineRule="auto"/>
+        <w:rPr>
+          <w:rFonts w:ascii="Consolas" w:eastAsia="Times New Roman" w:hAnsi="Consolas" w:cs="Times New Roman"/>
+          <w:color w:val="000000"/>
+          <w:sz w:val="21"/>
+          <w:szCs w:val="21"/>
+        </w:rPr>
+      </w:pPr>
+      <w:r>
+        <w:rPr>
+          <w:rFonts w:ascii="Consolas" w:eastAsia="Times New Roman" w:hAnsi="Consolas" w:cs="Times New Roman"/>
+          <w:color w:val="000000"/>
+          <w:sz w:val="21"/>
+          <w:szCs w:val="21"/>
+        </w:rPr>
+        <w:t xml:space="preserve">  },</w:t>
+      </w:r>
+    </w:p>
+    <w:p>
+      <w:pPr>
+        <w:spacing w:after="0" w:line="240" w:lineRule="auto"/>
+        <w:rPr>
+          <w:rFonts w:ascii="Consolas" w:eastAsia="Times New Roman" w:hAnsi="Consolas" w:cs="Times New Roman"/>
+          <w:color w:val="000000"/>
+          <w:sz w:val="21"/>
+          <w:szCs w:val="21"/>
+        </w:rPr>
+      </w:pPr>
+      <w:r>
+        <w:rPr>
+          <w:rFonts w:ascii="Consolas" w:eastAsia="Times New Roman" w:hAnsi="Consolas" w:cs="Times New Roman"/>
+          <w:color w:val="000000"/>
+          <w:sz w:val="21"/>
+          <w:szCs w:val="21"/>
+        </w:rPr>
+        <w:t xml:space="preserve">  "</w:t>
+      </w:r>
+      <w:proofErr w:type="spellStart"/>
+      <w:r>
+        <w:rPr>
+          <w:rFonts w:ascii="Consolas" w:eastAsia="Times New Roman" w:hAnsi="Consolas" w:cs="Times New Roman"/>
+          <w:color w:val="000000"/>
+          <w:sz w:val="21"/>
+          <w:szCs w:val="21"/>
+        </w:rPr>
+        <w:t>GlobalParameters</w:t>
+      </w:r>
+      <w:proofErr w:type="spellEnd"/>
+      <w:r>
+        <w:rPr>
+          <w:rFonts w:ascii="Consolas" w:eastAsia="Times New Roman" w:hAnsi="Consolas" w:cs="Times New Roman"/>
+          <w:color w:val="000000"/>
+          <w:sz w:val="21"/>
+          <w:szCs w:val="21"/>
+        </w:rPr>
+        <w:t>": {}</w:t>
+      </w:r>
+    </w:p>
+    <w:p>
+      <w:pPr>
+        <w:jc w:val="both"/>
+        <w:rPr>
+          <w:rFonts w:ascii="Consolas" w:eastAsia="Times New Roman" w:hAnsi="Consolas" w:cs="Times New Roman"/>
+          <w:color w:val="000000"/>
+          <w:sz w:val="21"/>
+          <w:szCs w:val="21"/>
+        </w:rPr>
+      </w:pPr>
+      <w:r>
+        <w:rPr>
+          <w:rFonts w:ascii="Consolas" w:eastAsia="Times New Roman" w:hAnsi="Consolas" w:cs="Times New Roman"/>
+          <w:color w:val="000000"/>
+          <w:sz w:val="21"/>
+          <w:szCs w:val="21"/>
+        </w:rPr>
+        <w:t>}</w:t>
+      </w:r>
+    </w:p>
+    <w:p>
+      <w:pPr>
+        <w:jc w:val="both"/>
+      </w:pPr>
+    </w:p>
+    <w:p>
+      <w:pPr>
+        <w:pStyle w:val="ListParagraph"/>
+        <w:ind w:left="360"/>
+        <w:jc w:val="both"/>
+      </w:pPr>
+      <w:r>
+        <w:t>In order the interpret the predictions, a response of the request with this format must be expected. The last two values in each array corresponds with the predicted class and the probability, respectively.</w:t>
+      </w:r>
       <w:bookmarkStart w:id="0" w:name="_GoBack"/>
       <w:bookmarkEnd w:id="0"/>
+    </w:p>
+    <w:p>
+      <w:pPr>
+        <w:pStyle w:val="ListParagraph"/>
+        <w:ind w:left="360"/>
+        <w:jc w:val="both"/>
+      </w:pPr>
+    </w:p>
+    <w:p>
+      <w:pPr>
+        <w:spacing w:after="0" w:line="240" w:lineRule="auto"/>
+        <w:rPr>
+          <w:rFonts w:ascii="Consolas" w:eastAsia="Times New Roman" w:hAnsi="Consolas" w:cs="Times New Roman"/>
+          <w:color w:val="000000"/>
+          <w:sz w:val="21"/>
+          <w:szCs w:val="21"/>
+        </w:rPr>
+      </w:pPr>
+      <w:r>
+        <w:rPr>
+          <w:rFonts w:ascii="Consolas" w:eastAsia="Times New Roman" w:hAnsi="Consolas" w:cs="Times New Roman"/>
+          <w:color w:val="000000"/>
+          <w:sz w:val="21"/>
+          <w:szCs w:val="21"/>
+        </w:rPr>
+        <w:t>{</w:t>
+      </w:r>
+    </w:p>
+    <w:p>
+      <w:pPr>
+        <w:spacing w:after="0" w:line="240" w:lineRule="auto"/>
+        <w:rPr>
+          <w:rFonts w:ascii="Consolas" w:eastAsia="Times New Roman" w:hAnsi="Consolas" w:cs="Times New Roman"/>
+          <w:color w:val="000000"/>
+          <w:sz w:val="21"/>
+          <w:szCs w:val="21"/>
+        </w:rPr>
+      </w:pPr>
+      <w:r>
+        <w:rPr>
+          <w:rFonts w:ascii="Consolas" w:eastAsia="Times New Roman" w:hAnsi="Consolas" w:cs="Times New Roman"/>
+          <w:color w:val="000000"/>
+          <w:sz w:val="21"/>
+          <w:szCs w:val="21"/>
+        </w:rPr>
+        <w:t xml:space="preserve">  "Results": {</w:t>
+      </w:r>
+    </w:p>
+    <w:p>
+      <w:pPr>
+        <w:spacing w:after="0" w:line="240" w:lineRule="auto"/>
+        <w:rPr>
+          <w:rFonts w:ascii="Consolas" w:eastAsia="Times New Roman" w:hAnsi="Consolas" w:cs="Times New Roman"/>
+          <w:color w:val="000000"/>
+          <w:sz w:val="21"/>
+          <w:szCs w:val="21"/>
+        </w:rPr>
+      </w:pPr>
+      <w:r>
+        <w:rPr>
+          <w:rFonts w:ascii="Consolas" w:eastAsia="Times New Roman" w:hAnsi="Consolas" w:cs="Times New Roman"/>
+          <w:color w:val="000000"/>
+          <w:sz w:val="21"/>
+          <w:szCs w:val="21"/>
+        </w:rPr>
+        <w:t xml:space="preserve">    "output1": {</w:t>
+      </w:r>
+    </w:p>
+    <w:p>
+      <w:pPr>
+        <w:spacing w:after="0" w:line="240" w:lineRule="auto"/>
+        <w:rPr>
+          <w:rFonts w:ascii="Consolas" w:eastAsia="Times New Roman" w:hAnsi="Consolas" w:cs="Times New Roman"/>
+          <w:color w:val="000000"/>
+          <w:sz w:val="21"/>
+          <w:szCs w:val="21"/>
+        </w:rPr>
+      </w:pPr>
+      <w:r>
+        <w:rPr>
+          <w:rFonts w:ascii="Consolas" w:eastAsia="Times New Roman" w:hAnsi="Consolas" w:cs="Times New Roman"/>
+          <w:color w:val="000000"/>
+          <w:sz w:val="21"/>
+          <w:szCs w:val="21"/>
+        </w:rPr>
+        <w:t xml:space="preserve">      "type": "</w:t>
+      </w:r>
+      <w:proofErr w:type="spellStart"/>
+      <w:r>
+        <w:rPr>
+          <w:rFonts w:ascii="Consolas" w:eastAsia="Times New Roman" w:hAnsi="Consolas" w:cs="Times New Roman"/>
+          <w:color w:val="000000"/>
+          <w:sz w:val="21"/>
+          <w:szCs w:val="21"/>
+        </w:rPr>
+        <w:t>DataTable</w:t>
+      </w:r>
+      <w:proofErr w:type="spellEnd"/>
+      <w:r>
+        <w:rPr>
+          <w:rFonts w:ascii="Consolas" w:eastAsia="Times New Roman" w:hAnsi="Consolas" w:cs="Times New Roman"/>
+          <w:color w:val="000000"/>
+          <w:sz w:val="21"/>
+          <w:szCs w:val="21"/>
+        </w:rPr>
+        <w:t>",</w:t>
+      </w:r>
+    </w:p>
+    <w:p>
+      <w:pPr>
+        <w:spacing w:after="0" w:line="240" w:lineRule="auto"/>
+        <w:rPr>
+          <w:rFonts w:ascii="Consolas" w:eastAsia="Times New Roman" w:hAnsi="Consolas" w:cs="Times New Roman"/>
+          <w:color w:val="000000"/>
+          <w:sz w:val="21"/>
+          <w:szCs w:val="21"/>
+        </w:rPr>
+      </w:pPr>
+      <w:r>
+        <w:rPr>
+          <w:rFonts w:ascii="Consolas" w:eastAsia="Times New Roman" w:hAnsi="Consolas" w:cs="Times New Roman"/>
+          <w:color w:val="000000"/>
+          <w:sz w:val="21"/>
+          <w:szCs w:val="21"/>
+        </w:rPr>
+        <w:t xml:space="preserve">      "value": {</w:t>
+      </w:r>
+    </w:p>
+    <w:p>
+      <w:pPr>
+        <w:spacing w:after="0" w:line="240" w:lineRule="auto"/>
+        <w:rPr>
+          <w:rFonts w:ascii="Consolas" w:eastAsia="Times New Roman" w:hAnsi="Consolas" w:cs="Times New Roman"/>
+          <w:color w:val="000000"/>
+          <w:sz w:val="21"/>
+          <w:szCs w:val="21"/>
+        </w:rPr>
+      </w:pPr>
+      <w:r>
+        <w:rPr>
+          <w:rFonts w:ascii="Consolas" w:eastAsia="Times New Roman" w:hAnsi="Consolas" w:cs="Times New Roman"/>
+          <w:color w:val="000000"/>
+          <w:sz w:val="21"/>
+          <w:szCs w:val="21"/>
+        </w:rPr>
+        <w:t xml:space="preserve">        "</w:t>
+      </w:r>
+      <w:proofErr w:type="spellStart"/>
+      <w:r>
+        <w:rPr>
+          <w:rFonts w:ascii="Consolas" w:eastAsia="Times New Roman" w:hAnsi="Consolas" w:cs="Times New Roman"/>
+          <w:color w:val="000000"/>
+          <w:sz w:val="21"/>
+          <w:szCs w:val="21"/>
+        </w:rPr>
+        <w:t>ColumnNames</w:t>
+      </w:r>
+      <w:proofErr w:type="spellEnd"/>
+      <w:r>
+        <w:rPr>
+          <w:rFonts w:ascii="Consolas" w:eastAsia="Times New Roman" w:hAnsi="Consolas" w:cs="Times New Roman"/>
+          <w:color w:val="000000"/>
+          <w:sz w:val="21"/>
+          <w:szCs w:val="21"/>
+        </w:rPr>
+        <w:t>": [</w:t>
+      </w:r>
+    </w:p>
+    <w:p>
+      <w:pPr>
+        <w:spacing w:after="0" w:line="240" w:lineRule="auto"/>
+        <w:rPr>
+          <w:rFonts w:ascii="Consolas" w:eastAsia="Times New Roman" w:hAnsi="Consolas" w:cs="Times New Roman"/>
+          <w:color w:val="000000"/>
+          <w:sz w:val="21"/>
+          <w:szCs w:val="21"/>
+        </w:rPr>
+      </w:pPr>
+      <w:r>
+        <w:rPr>
+          <w:rFonts w:ascii="Consolas" w:eastAsia="Times New Roman" w:hAnsi="Consolas" w:cs="Times New Roman"/>
+          <w:color w:val="000000"/>
+          <w:sz w:val="21"/>
+          <w:szCs w:val="21"/>
+        </w:rPr>
+        <w:t xml:space="preserve">          "cap-shape",</w:t>
+      </w:r>
+    </w:p>
+    <w:p>
+      <w:pPr>
+        <w:spacing w:after="0" w:line="240" w:lineRule="auto"/>
+        <w:rPr>
+          <w:rFonts w:ascii="Consolas" w:eastAsia="Times New Roman" w:hAnsi="Consolas" w:cs="Times New Roman"/>
+          <w:color w:val="000000"/>
+          <w:sz w:val="21"/>
+          <w:szCs w:val="21"/>
+        </w:rPr>
+      </w:pPr>
+      <w:r>
+        <w:rPr>
+          <w:rFonts w:ascii="Consolas" w:eastAsia="Times New Roman" w:hAnsi="Consolas" w:cs="Times New Roman"/>
+          <w:color w:val="000000"/>
+          <w:sz w:val="21"/>
+          <w:szCs w:val="21"/>
+        </w:rPr>
+        <w:t xml:space="preserve">          "cap-surface",</w:t>
+      </w:r>
+    </w:p>
+    <w:p>
+      <w:pPr>
+        <w:spacing w:after="0" w:line="240" w:lineRule="auto"/>
+        <w:rPr>
+          <w:rFonts w:ascii="Consolas" w:eastAsia="Times New Roman" w:hAnsi="Consolas" w:cs="Times New Roman"/>
+          <w:color w:val="000000"/>
+          <w:sz w:val="21"/>
+          <w:szCs w:val="21"/>
+        </w:rPr>
+      </w:pPr>
+      <w:r>
+        <w:rPr>
+          <w:rFonts w:ascii="Consolas" w:eastAsia="Times New Roman" w:hAnsi="Consolas" w:cs="Times New Roman"/>
+          <w:color w:val="000000"/>
+          <w:sz w:val="21"/>
+          <w:szCs w:val="21"/>
+        </w:rPr>
+        <w:t xml:space="preserve">          "cap-color",</w:t>
+      </w:r>
+    </w:p>
+    <w:p>
+      <w:pPr>
+        <w:spacing w:after="0" w:line="240" w:lineRule="auto"/>
+        <w:rPr>
+          <w:rFonts w:ascii="Consolas" w:eastAsia="Times New Roman" w:hAnsi="Consolas" w:cs="Times New Roman"/>
+          <w:color w:val="000000"/>
+          <w:sz w:val="21"/>
+          <w:szCs w:val="21"/>
+        </w:rPr>
+      </w:pPr>
+      <w:r>
+        <w:rPr>
+          <w:rFonts w:ascii="Consolas" w:eastAsia="Times New Roman" w:hAnsi="Consolas" w:cs="Times New Roman"/>
+          <w:color w:val="000000"/>
+          <w:sz w:val="21"/>
+          <w:szCs w:val="21"/>
+        </w:rPr>
+        <w:t xml:space="preserve">          "bruises",</w:t>
+      </w:r>
+    </w:p>
+    <w:p>
+      <w:pPr>
+        <w:spacing w:after="0" w:line="240" w:lineRule="auto"/>
+        <w:rPr>
+          <w:rFonts w:ascii="Consolas" w:eastAsia="Times New Roman" w:hAnsi="Consolas" w:cs="Times New Roman"/>
+          <w:color w:val="000000"/>
+          <w:sz w:val="21"/>
+          <w:szCs w:val="21"/>
+        </w:rPr>
+      </w:pPr>
+      <w:r>
+        <w:rPr>
+          <w:rFonts w:ascii="Consolas" w:eastAsia="Times New Roman" w:hAnsi="Consolas" w:cs="Times New Roman"/>
+          <w:color w:val="000000"/>
+          <w:sz w:val="21"/>
+          <w:szCs w:val="21"/>
+        </w:rPr>
+        <w:t xml:space="preserve">          "odor",</w:t>
+      </w:r>
+    </w:p>
+    <w:p>
+      <w:pPr>
+        <w:spacing w:after="0" w:line="240" w:lineRule="auto"/>
+        <w:rPr>
+          <w:rFonts w:ascii="Consolas" w:eastAsia="Times New Roman" w:hAnsi="Consolas" w:cs="Times New Roman"/>
+          <w:color w:val="000000"/>
+          <w:sz w:val="21"/>
+          <w:szCs w:val="21"/>
+        </w:rPr>
+      </w:pPr>
+      <w:r>
+        <w:rPr>
+          <w:rFonts w:ascii="Consolas" w:eastAsia="Times New Roman" w:hAnsi="Consolas" w:cs="Times New Roman"/>
+          <w:color w:val="000000"/>
+          <w:sz w:val="21"/>
+          <w:szCs w:val="21"/>
+        </w:rPr>
+        <w:t xml:space="preserve">          "gill-attachment",</w:t>
+      </w:r>
+    </w:p>
+    <w:p>
+      <w:pPr>
+        <w:spacing w:after="0" w:line="240" w:lineRule="auto"/>
+        <w:rPr>
+          <w:rFonts w:ascii="Consolas" w:eastAsia="Times New Roman" w:hAnsi="Consolas" w:cs="Times New Roman"/>
+          <w:color w:val="000000"/>
+          <w:sz w:val="21"/>
+          <w:szCs w:val="21"/>
+        </w:rPr>
+      </w:pPr>
+      <w:r>
+        <w:rPr>
+          <w:rFonts w:ascii="Consolas" w:eastAsia="Times New Roman" w:hAnsi="Consolas" w:cs="Times New Roman"/>
+          <w:color w:val="000000"/>
+          <w:sz w:val="21"/>
+          <w:szCs w:val="21"/>
+        </w:rPr>
+        <w:t xml:space="preserve">          "gill-spacing",</w:t>
+      </w:r>
+    </w:p>
+    <w:p>
+      <w:pPr>
+        <w:spacing w:after="0" w:line="240" w:lineRule="auto"/>
+        <w:rPr>
+          <w:rFonts w:ascii="Consolas" w:eastAsia="Times New Roman" w:hAnsi="Consolas" w:cs="Times New Roman"/>
+          <w:color w:val="000000"/>
+          <w:sz w:val="21"/>
+          <w:szCs w:val="21"/>
+        </w:rPr>
+      </w:pPr>
+      <w:r>
+        <w:rPr>
+          <w:rFonts w:ascii="Consolas" w:eastAsia="Times New Roman" w:hAnsi="Consolas" w:cs="Times New Roman"/>
+          <w:color w:val="000000"/>
+          <w:sz w:val="21"/>
+          <w:szCs w:val="21"/>
+        </w:rPr>
+        <w:t xml:space="preserve">          "gill-size",</w:t>
+      </w:r>
+    </w:p>
+    <w:p>
+      <w:pPr>
+        <w:spacing w:after="0" w:line="240" w:lineRule="auto"/>
+        <w:rPr>
+          <w:rFonts w:ascii="Consolas" w:eastAsia="Times New Roman" w:hAnsi="Consolas" w:cs="Times New Roman"/>
+          <w:color w:val="000000"/>
+          <w:sz w:val="21"/>
+          <w:szCs w:val="21"/>
+        </w:rPr>
+      </w:pPr>
+      <w:r>
+        <w:rPr>
+          <w:rFonts w:ascii="Consolas" w:eastAsia="Times New Roman" w:hAnsi="Consolas" w:cs="Times New Roman"/>
+          <w:color w:val="000000"/>
+          <w:sz w:val="21"/>
+          <w:szCs w:val="21"/>
+        </w:rPr>
+        <w:t xml:space="preserve">          "gill-color",</w:t>
+      </w:r>
+    </w:p>
+    <w:p>
+      <w:pPr>
+        <w:spacing w:after="0" w:line="240" w:lineRule="auto"/>
+        <w:rPr>
+          <w:rFonts w:ascii="Consolas" w:eastAsia="Times New Roman" w:hAnsi="Consolas" w:cs="Times New Roman"/>
+          <w:color w:val="000000"/>
+          <w:sz w:val="21"/>
+          <w:szCs w:val="21"/>
+        </w:rPr>
+      </w:pPr>
+      <w:r>
+        <w:rPr>
+          <w:rFonts w:ascii="Consolas" w:eastAsia="Times New Roman" w:hAnsi="Consolas" w:cs="Times New Roman"/>
+          <w:color w:val="000000"/>
+          <w:sz w:val="21"/>
+          <w:szCs w:val="21"/>
+        </w:rPr>
+        <w:t xml:space="preserve">          "stalk-shape",</w:t>
+      </w:r>
+    </w:p>
+    <w:p>
+      <w:pPr>
+        <w:spacing w:after="0" w:line="240" w:lineRule="auto"/>
+        <w:rPr>
+          <w:rFonts w:ascii="Consolas" w:eastAsia="Times New Roman" w:hAnsi="Consolas" w:cs="Times New Roman"/>
+          <w:color w:val="000000"/>
+          <w:sz w:val="21"/>
+          <w:szCs w:val="21"/>
+        </w:rPr>
+      </w:pPr>
+      <w:r>
+        <w:rPr>
+          <w:rFonts w:ascii="Consolas" w:eastAsia="Times New Roman" w:hAnsi="Consolas" w:cs="Times New Roman"/>
+          <w:color w:val="000000"/>
+          <w:sz w:val="21"/>
+          <w:szCs w:val="21"/>
+        </w:rPr>
+        <w:t xml:space="preserve">          "stalk-root",</w:t>
+      </w:r>
+    </w:p>
+    <w:p>
+      <w:pPr>
+        <w:spacing w:after="0" w:line="240" w:lineRule="auto"/>
+        <w:rPr>
+          <w:rFonts w:ascii="Consolas" w:eastAsia="Times New Roman" w:hAnsi="Consolas" w:cs="Times New Roman"/>
+          <w:color w:val="000000"/>
+          <w:sz w:val="21"/>
+          <w:szCs w:val="21"/>
+        </w:rPr>
+      </w:pPr>
+      <w:r>
+        <w:rPr>
+          <w:rFonts w:ascii="Consolas" w:eastAsia="Times New Roman" w:hAnsi="Consolas" w:cs="Times New Roman"/>
+          <w:color w:val="000000"/>
+          <w:sz w:val="21"/>
+          <w:szCs w:val="21"/>
+        </w:rPr>
+        <w:t xml:space="preserve">          "stalk-surface-above-ring",</w:t>
+      </w:r>
+    </w:p>
+    <w:p>
+      <w:pPr>
+        <w:spacing w:after="0" w:line="240" w:lineRule="auto"/>
+        <w:rPr>
+          <w:rFonts w:ascii="Consolas" w:eastAsia="Times New Roman" w:hAnsi="Consolas" w:cs="Times New Roman"/>
+          <w:color w:val="000000"/>
+          <w:sz w:val="21"/>
+          <w:szCs w:val="21"/>
+        </w:rPr>
+      </w:pPr>
+      <w:r>
+        <w:rPr>
+          <w:rFonts w:ascii="Consolas" w:eastAsia="Times New Roman" w:hAnsi="Consolas" w:cs="Times New Roman"/>
+          <w:color w:val="000000"/>
+          <w:sz w:val="21"/>
+          <w:szCs w:val="21"/>
+        </w:rPr>
+        <w:t xml:space="preserve">          "stalk-surface-below-ring",</w:t>
+      </w:r>
+    </w:p>
+    <w:p>
+      <w:pPr>
+        <w:spacing w:after="0" w:line="240" w:lineRule="auto"/>
+        <w:rPr>
+          <w:rFonts w:ascii="Consolas" w:eastAsia="Times New Roman" w:hAnsi="Consolas" w:cs="Times New Roman"/>
+          <w:color w:val="000000"/>
+          <w:sz w:val="21"/>
+          <w:szCs w:val="21"/>
+        </w:rPr>
+      </w:pPr>
+      <w:r>
+        <w:rPr>
+          <w:rFonts w:ascii="Consolas" w:eastAsia="Times New Roman" w:hAnsi="Consolas" w:cs="Times New Roman"/>
+          <w:color w:val="000000"/>
+          <w:sz w:val="21"/>
+          <w:szCs w:val="21"/>
+        </w:rPr>
+        <w:t xml:space="preserve">          "stalk-color-above-ring",</w:t>
+      </w:r>
+    </w:p>
+    <w:p>
+      <w:pPr>
+        <w:spacing w:after="0" w:line="240" w:lineRule="auto"/>
+        <w:rPr>
+          <w:rFonts w:ascii="Consolas" w:eastAsia="Times New Roman" w:hAnsi="Consolas" w:cs="Times New Roman"/>
+          <w:color w:val="000000"/>
+          <w:sz w:val="21"/>
+          <w:szCs w:val="21"/>
+        </w:rPr>
+      </w:pPr>
+      <w:r>
+        <w:rPr>
+          <w:rFonts w:ascii="Consolas" w:eastAsia="Times New Roman" w:hAnsi="Consolas" w:cs="Times New Roman"/>
+          <w:color w:val="000000"/>
+          <w:sz w:val="21"/>
+          <w:szCs w:val="21"/>
+        </w:rPr>
+        <w:t xml:space="preserve">          "stalk-color-below-ring",</w:t>
+      </w:r>
+    </w:p>
+    <w:p>
+      <w:pPr>
+        <w:spacing w:after="0" w:line="240" w:lineRule="auto"/>
+        <w:rPr>
+          <w:rFonts w:ascii="Consolas" w:eastAsia="Times New Roman" w:hAnsi="Consolas" w:cs="Times New Roman"/>
+          <w:color w:val="000000"/>
+          <w:sz w:val="21"/>
+          <w:szCs w:val="21"/>
+        </w:rPr>
+      </w:pPr>
+      <w:r>
+        <w:rPr>
+          <w:rFonts w:ascii="Consolas" w:eastAsia="Times New Roman" w:hAnsi="Consolas" w:cs="Times New Roman"/>
+          <w:color w:val="000000"/>
+          <w:sz w:val="21"/>
+          <w:szCs w:val="21"/>
+        </w:rPr>
+        <w:t xml:space="preserve">          "veil-type",</w:t>
+      </w:r>
+    </w:p>
+    <w:p>
+      <w:pPr>
+        <w:spacing w:after="0" w:line="240" w:lineRule="auto"/>
+        <w:rPr>
+          <w:rFonts w:ascii="Consolas" w:eastAsia="Times New Roman" w:hAnsi="Consolas" w:cs="Times New Roman"/>
+          <w:color w:val="000000"/>
+          <w:sz w:val="21"/>
+          <w:szCs w:val="21"/>
+        </w:rPr>
+      </w:pPr>
+      <w:r>
+        <w:rPr>
+          <w:rFonts w:ascii="Consolas" w:eastAsia="Times New Roman" w:hAnsi="Consolas" w:cs="Times New Roman"/>
+          <w:color w:val="000000"/>
+          <w:sz w:val="21"/>
+          <w:szCs w:val="21"/>
+        </w:rPr>
+        <w:t xml:space="preserve">          "veil-color",</w:t>
+      </w:r>
+    </w:p>
+    <w:p>
+      <w:pPr>
+        <w:spacing w:after="0" w:line="240" w:lineRule="auto"/>
+        <w:rPr>
+          <w:rFonts w:ascii="Consolas" w:eastAsia="Times New Roman" w:hAnsi="Consolas" w:cs="Times New Roman"/>
+          <w:color w:val="000000"/>
+          <w:sz w:val="21"/>
+          <w:szCs w:val="21"/>
+        </w:rPr>
+      </w:pPr>
+      <w:r>
+        <w:rPr>
+          <w:rFonts w:ascii="Consolas" w:eastAsia="Times New Roman" w:hAnsi="Consolas" w:cs="Times New Roman"/>
+          <w:color w:val="000000"/>
+          <w:sz w:val="21"/>
+          <w:szCs w:val="21"/>
+        </w:rPr>
+        <w:t xml:space="preserve">          "ring-number",</w:t>
+      </w:r>
+    </w:p>
+    <w:p>
+      <w:pPr>
+        <w:spacing w:after="0" w:line="240" w:lineRule="auto"/>
+        <w:rPr>
+          <w:rFonts w:ascii="Consolas" w:eastAsia="Times New Roman" w:hAnsi="Consolas" w:cs="Times New Roman"/>
+          <w:color w:val="000000"/>
+          <w:sz w:val="21"/>
+          <w:szCs w:val="21"/>
+        </w:rPr>
+      </w:pPr>
+      <w:r>
+        <w:rPr>
+          <w:rFonts w:ascii="Consolas" w:eastAsia="Times New Roman" w:hAnsi="Consolas" w:cs="Times New Roman"/>
+          <w:color w:val="000000"/>
+          <w:sz w:val="21"/>
+          <w:szCs w:val="21"/>
+        </w:rPr>
+        <w:t xml:space="preserve">          "ring-type",</w:t>
+      </w:r>
+    </w:p>
+    <w:p>
+      <w:pPr>
+        <w:spacing w:after="0" w:line="240" w:lineRule="auto"/>
+        <w:rPr>
+          <w:rFonts w:ascii="Consolas" w:eastAsia="Times New Roman" w:hAnsi="Consolas" w:cs="Times New Roman"/>
+          <w:color w:val="000000"/>
+          <w:sz w:val="21"/>
+          <w:szCs w:val="21"/>
+        </w:rPr>
+      </w:pPr>
+      <w:r>
+        <w:rPr>
+          <w:rFonts w:ascii="Consolas" w:eastAsia="Times New Roman" w:hAnsi="Consolas" w:cs="Times New Roman"/>
+          <w:color w:val="000000"/>
+          <w:sz w:val="21"/>
+          <w:szCs w:val="21"/>
+        </w:rPr>
+        <w:t xml:space="preserve">          "spore-print-color",</w:t>
+      </w:r>
+    </w:p>
+    <w:p>
+      <w:pPr>
+        <w:spacing w:after="0" w:line="240" w:lineRule="auto"/>
+        <w:rPr>
+          <w:rFonts w:ascii="Consolas" w:eastAsia="Times New Roman" w:hAnsi="Consolas" w:cs="Times New Roman"/>
+          <w:color w:val="000000"/>
+          <w:sz w:val="21"/>
+          <w:szCs w:val="21"/>
+        </w:rPr>
+      </w:pPr>
+      <w:r>
+        <w:rPr>
+          <w:rFonts w:ascii="Consolas" w:eastAsia="Times New Roman" w:hAnsi="Consolas" w:cs="Times New Roman"/>
+          <w:color w:val="000000"/>
+          <w:sz w:val="21"/>
+          <w:szCs w:val="21"/>
+        </w:rPr>
+        <w:t xml:space="preserve">          "population",</w:t>
+      </w:r>
+    </w:p>
+    <w:p>
+      <w:pPr>
+        <w:spacing w:after="0" w:line="240" w:lineRule="auto"/>
+        <w:rPr>
+          <w:rFonts w:ascii="Consolas" w:eastAsia="Times New Roman" w:hAnsi="Consolas" w:cs="Times New Roman"/>
+          <w:color w:val="000000"/>
+          <w:sz w:val="21"/>
+          <w:szCs w:val="21"/>
+        </w:rPr>
+      </w:pPr>
+      <w:r>
+        <w:rPr>
+          <w:rFonts w:ascii="Consolas" w:eastAsia="Times New Roman" w:hAnsi="Consolas" w:cs="Times New Roman"/>
+          <w:color w:val="000000"/>
+          <w:sz w:val="21"/>
+          <w:szCs w:val="21"/>
+        </w:rPr>
+        <w:t xml:space="preserve">          "habitat",</w:t>
+      </w:r>
+    </w:p>
+    <w:p>
+      <w:pPr>
+        <w:spacing w:after="0" w:line="240" w:lineRule="auto"/>
+        <w:rPr>
+          <w:rFonts w:ascii="Consolas" w:eastAsia="Times New Roman" w:hAnsi="Consolas" w:cs="Times New Roman"/>
+          <w:color w:val="000000"/>
+          <w:sz w:val="21"/>
+          <w:szCs w:val="21"/>
+        </w:rPr>
+      </w:pPr>
+      <w:r>
+        <w:rPr>
+          <w:rFonts w:ascii="Consolas" w:eastAsia="Times New Roman" w:hAnsi="Consolas" w:cs="Times New Roman"/>
+          <w:color w:val="000000"/>
+          <w:sz w:val="21"/>
+          <w:szCs w:val="21"/>
+        </w:rPr>
+        <w:t xml:space="preserve">          "Scored Labels",</w:t>
+      </w:r>
+    </w:p>
+    <w:p>
+      <w:pPr>
+        <w:spacing w:after="0" w:line="240" w:lineRule="auto"/>
+        <w:rPr>
+          <w:rFonts w:ascii="Consolas" w:eastAsia="Times New Roman" w:hAnsi="Consolas" w:cs="Times New Roman"/>
+          <w:color w:val="000000"/>
+          <w:sz w:val="21"/>
+          <w:szCs w:val="21"/>
+        </w:rPr>
+      </w:pPr>
+      <w:r>
+        <w:rPr>
+          <w:rFonts w:ascii="Consolas" w:eastAsia="Times New Roman" w:hAnsi="Consolas" w:cs="Times New Roman"/>
+          <w:color w:val="000000"/>
+          <w:sz w:val="21"/>
+          <w:szCs w:val="21"/>
+        </w:rPr>
+        <w:t xml:space="preserve">          "Scored Probabilities"</w:t>
+      </w:r>
+    </w:p>
+    <w:p>
+      <w:pPr>
+        <w:spacing w:after="0" w:line="240" w:lineRule="auto"/>
+        <w:rPr>
+          <w:rFonts w:ascii="Consolas" w:eastAsia="Times New Roman" w:hAnsi="Consolas" w:cs="Times New Roman"/>
+          <w:color w:val="000000"/>
+          <w:sz w:val="21"/>
+          <w:szCs w:val="21"/>
+        </w:rPr>
+      </w:pPr>
+      <w:r>
+        <w:rPr>
+          <w:rFonts w:ascii="Consolas" w:eastAsia="Times New Roman" w:hAnsi="Consolas" w:cs="Times New Roman"/>
+          <w:color w:val="000000"/>
+          <w:sz w:val="21"/>
+          <w:szCs w:val="21"/>
+        </w:rPr>
+        <w:lastRenderedPageBreak/>
+        <w:t xml:space="preserve">        ],</w:t>
+      </w:r>
+    </w:p>
+    <w:p>
+      <w:pPr>
+        <w:spacing w:after="0" w:line="240" w:lineRule="auto"/>
+        <w:rPr>
+          <w:rFonts w:ascii="Consolas" w:eastAsia="Times New Roman" w:hAnsi="Consolas" w:cs="Times New Roman"/>
+          <w:color w:val="000000"/>
+          <w:sz w:val="21"/>
+          <w:szCs w:val="21"/>
+        </w:rPr>
+      </w:pPr>
+      <w:r>
+        <w:rPr>
+          <w:rFonts w:ascii="Consolas" w:eastAsia="Times New Roman" w:hAnsi="Consolas" w:cs="Times New Roman"/>
+          <w:color w:val="000000"/>
+          <w:sz w:val="21"/>
+          <w:szCs w:val="21"/>
+        </w:rPr>
+        <w:t xml:space="preserve">        "</w:t>
+      </w:r>
+      <w:proofErr w:type="spellStart"/>
+      <w:r>
+        <w:rPr>
+          <w:rFonts w:ascii="Consolas" w:eastAsia="Times New Roman" w:hAnsi="Consolas" w:cs="Times New Roman"/>
+          <w:color w:val="000000"/>
+          <w:sz w:val="21"/>
+          <w:szCs w:val="21"/>
+        </w:rPr>
+        <w:t>ColumnTypes</w:t>
+      </w:r>
+      <w:proofErr w:type="spellEnd"/>
+      <w:r>
+        <w:rPr>
+          <w:rFonts w:ascii="Consolas" w:eastAsia="Times New Roman" w:hAnsi="Consolas" w:cs="Times New Roman"/>
+          <w:color w:val="000000"/>
+          <w:sz w:val="21"/>
+          <w:szCs w:val="21"/>
+        </w:rPr>
+        <w:t>": [</w:t>
+      </w:r>
+    </w:p>
+    <w:p>
+      <w:pPr>
+        <w:spacing w:after="0" w:line="240" w:lineRule="auto"/>
+        <w:rPr>
+          <w:rFonts w:ascii="Consolas" w:eastAsia="Times New Roman" w:hAnsi="Consolas" w:cs="Times New Roman"/>
+          <w:color w:val="000000"/>
+          <w:sz w:val="21"/>
+          <w:szCs w:val="21"/>
+        </w:rPr>
+      </w:pPr>
+      <w:r>
+        <w:rPr>
+          <w:rFonts w:ascii="Consolas" w:eastAsia="Times New Roman" w:hAnsi="Consolas" w:cs="Times New Roman"/>
+          <w:color w:val="000000"/>
+          <w:sz w:val="21"/>
+          <w:szCs w:val="21"/>
+        </w:rPr>
+        <w:t xml:space="preserve">          "String",</w:t>
+      </w:r>
+    </w:p>
+    <w:p>
+      <w:pPr>
+        <w:spacing w:after="0" w:line="240" w:lineRule="auto"/>
+        <w:rPr>
+          <w:rFonts w:ascii="Consolas" w:eastAsia="Times New Roman" w:hAnsi="Consolas" w:cs="Times New Roman"/>
+          <w:color w:val="000000"/>
+          <w:sz w:val="21"/>
+          <w:szCs w:val="21"/>
+        </w:rPr>
+      </w:pPr>
+      <w:r>
+        <w:rPr>
+          <w:rFonts w:ascii="Consolas" w:eastAsia="Times New Roman" w:hAnsi="Consolas" w:cs="Times New Roman"/>
+          <w:color w:val="000000"/>
+          <w:sz w:val="21"/>
+          <w:szCs w:val="21"/>
+        </w:rPr>
+        <w:t xml:space="preserve">          "String",</w:t>
+      </w:r>
+    </w:p>
+    <w:p>
+      <w:pPr>
+        <w:spacing w:after="0" w:line="240" w:lineRule="auto"/>
+        <w:rPr>
+          <w:rFonts w:ascii="Consolas" w:eastAsia="Times New Roman" w:hAnsi="Consolas" w:cs="Times New Roman"/>
+          <w:color w:val="000000"/>
+          <w:sz w:val="21"/>
+          <w:szCs w:val="21"/>
+        </w:rPr>
+      </w:pPr>
+      <w:r>
+        <w:rPr>
+          <w:rFonts w:ascii="Consolas" w:eastAsia="Times New Roman" w:hAnsi="Consolas" w:cs="Times New Roman"/>
+          <w:color w:val="000000"/>
+          <w:sz w:val="21"/>
+          <w:szCs w:val="21"/>
+        </w:rPr>
+        <w:t xml:space="preserve">          "String",</w:t>
+      </w:r>
+    </w:p>
+    <w:p>
+      <w:pPr>
+        <w:spacing w:after="0" w:line="240" w:lineRule="auto"/>
+        <w:rPr>
+          <w:rFonts w:ascii="Consolas" w:eastAsia="Times New Roman" w:hAnsi="Consolas" w:cs="Times New Roman"/>
+          <w:color w:val="000000"/>
+          <w:sz w:val="21"/>
+          <w:szCs w:val="21"/>
+        </w:rPr>
+      </w:pPr>
+      <w:r>
+        <w:rPr>
+          <w:rFonts w:ascii="Consolas" w:eastAsia="Times New Roman" w:hAnsi="Consolas" w:cs="Times New Roman"/>
+          <w:color w:val="000000"/>
+          <w:sz w:val="21"/>
+          <w:szCs w:val="21"/>
+        </w:rPr>
+        <w:t xml:space="preserve">          "String",</w:t>
+      </w:r>
+    </w:p>
+    <w:p>
+      <w:pPr>
+        <w:spacing w:after="0" w:line="240" w:lineRule="auto"/>
+        <w:rPr>
+          <w:rFonts w:ascii="Consolas" w:eastAsia="Times New Roman" w:hAnsi="Consolas" w:cs="Times New Roman"/>
+          <w:color w:val="000000"/>
+          <w:sz w:val="21"/>
+          <w:szCs w:val="21"/>
+        </w:rPr>
+      </w:pPr>
+      <w:r>
+        <w:rPr>
+          <w:rFonts w:ascii="Consolas" w:eastAsia="Times New Roman" w:hAnsi="Consolas" w:cs="Times New Roman"/>
+          <w:color w:val="000000"/>
+          <w:sz w:val="21"/>
+          <w:szCs w:val="21"/>
+        </w:rPr>
+        <w:t xml:space="preserve">          "String",</w:t>
+      </w:r>
+    </w:p>
+    <w:p>
+      <w:pPr>
+        <w:spacing w:after="0" w:line="240" w:lineRule="auto"/>
+        <w:rPr>
+          <w:rFonts w:ascii="Consolas" w:eastAsia="Times New Roman" w:hAnsi="Consolas" w:cs="Times New Roman"/>
+          <w:color w:val="000000"/>
+          <w:sz w:val="21"/>
+          <w:szCs w:val="21"/>
+        </w:rPr>
+      </w:pPr>
+      <w:r>
+        <w:rPr>
+          <w:rFonts w:ascii="Consolas" w:eastAsia="Times New Roman" w:hAnsi="Consolas" w:cs="Times New Roman"/>
+          <w:color w:val="000000"/>
+          <w:sz w:val="21"/>
+          <w:szCs w:val="21"/>
+        </w:rPr>
+        <w:t xml:space="preserve">          "String",</w:t>
+      </w:r>
+    </w:p>
+    <w:p>
+      <w:pPr>
+        <w:spacing w:after="0" w:line="240" w:lineRule="auto"/>
+        <w:rPr>
+          <w:rFonts w:ascii="Consolas" w:eastAsia="Times New Roman" w:hAnsi="Consolas" w:cs="Times New Roman"/>
+          <w:color w:val="000000"/>
+          <w:sz w:val="21"/>
+          <w:szCs w:val="21"/>
+        </w:rPr>
+      </w:pPr>
+      <w:r>
+        <w:rPr>
+          <w:rFonts w:ascii="Consolas" w:eastAsia="Times New Roman" w:hAnsi="Consolas" w:cs="Times New Roman"/>
+          <w:color w:val="000000"/>
+          <w:sz w:val="21"/>
+          <w:szCs w:val="21"/>
+        </w:rPr>
+        <w:t xml:space="preserve">          "String",</w:t>
+      </w:r>
+    </w:p>
+    <w:p>
+      <w:pPr>
+        <w:spacing w:after="0" w:line="240" w:lineRule="auto"/>
+        <w:rPr>
+          <w:rFonts w:ascii="Consolas" w:eastAsia="Times New Roman" w:hAnsi="Consolas" w:cs="Times New Roman"/>
+          <w:color w:val="000000"/>
+          <w:sz w:val="21"/>
+          <w:szCs w:val="21"/>
+        </w:rPr>
+      </w:pPr>
+      <w:r>
+        <w:rPr>
+          <w:rFonts w:ascii="Consolas" w:eastAsia="Times New Roman" w:hAnsi="Consolas" w:cs="Times New Roman"/>
+          <w:color w:val="000000"/>
+          <w:sz w:val="21"/>
+          <w:szCs w:val="21"/>
+        </w:rPr>
+        <w:t xml:space="preserve">          "String",</w:t>
+      </w:r>
+    </w:p>
+    <w:p>
+      <w:pPr>
+        <w:spacing w:after="0" w:line="240" w:lineRule="auto"/>
+        <w:rPr>
+          <w:rFonts w:ascii="Consolas" w:eastAsia="Times New Roman" w:hAnsi="Consolas" w:cs="Times New Roman"/>
+          <w:color w:val="000000"/>
+          <w:sz w:val="21"/>
+          <w:szCs w:val="21"/>
+        </w:rPr>
+      </w:pPr>
+      <w:r>
+        <w:rPr>
+          <w:rFonts w:ascii="Consolas" w:eastAsia="Times New Roman" w:hAnsi="Consolas" w:cs="Times New Roman"/>
+          <w:color w:val="000000"/>
+          <w:sz w:val="21"/>
+          <w:szCs w:val="21"/>
+        </w:rPr>
+        <w:t xml:space="preserve">          "String",</w:t>
+      </w:r>
+    </w:p>
+    <w:p>
+      <w:pPr>
+        <w:spacing w:after="0" w:line="240" w:lineRule="auto"/>
+        <w:rPr>
+          <w:rFonts w:ascii="Consolas" w:eastAsia="Times New Roman" w:hAnsi="Consolas" w:cs="Times New Roman"/>
+          <w:color w:val="000000"/>
+          <w:sz w:val="21"/>
+          <w:szCs w:val="21"/>
+        </w:rPr>
+      </w:pPr>
+      <w:r>
+        <w:rPr>
+          <w:rFonts w:ascii="Consolas" w:eastAsia="Times New Roman" w:hAnsi="Consolas" w:cs="Times New Roman"/>
+          <w:color w:val="000000"/>
+          <w:sz w:val="21"/>
+          <w:szCs w:val="21"/>
+        </w:rPr>
+        <w:t xml:space="preserve">          "String",</w:t>
+      </w:r>
+    </w:p>
+    <w:p>
+      <w:pPr>
+        <w:spacing w:after="0" w:line="240" w:lineRule="auto"/>
+        <w:rPr>
+          <w:rFonts w:ascii="Consolas" w:eastAsia="Times New Roman" w:hAnsi="Consolas" w:cs="Times New Roman"/>
+          <w:color w:val="000000"/>
+          <w:sz w:val="21"/>
+          <w:szCs w:val="21"/>
+        </w:rPr>
+      </w:pPr>
+      <w:r>
+        <w:rPr>
+          <w:rFonts w:ascii="Consolas" w:eastAsia="Times New Roman" w:hAnsi="Consolas" w:cs="Times New Roman"/>
+          <w:color w:val="000000"/>
+          <w:sz w:val="21"/>
+          <w:szCs w:val="21"/>
+        </w:rPr>
+        <w:t xml:space="preserve">          "String",</w:t>
+      </w:r>
+    </w:p>
+    <w:p>
+      <w:pPr>
+        <w:spacing w:after="0" w:line="240" w:lineRule="auto"/>
+        <w:rPr>
+          <w:rFonts w:ascii="Consolas" w:eastAsia="Times New Roman" w:hAnsi="Consolas" w:cs="Times New Roman"/>
+          <w:color w:val="000000"/>
+          <w:sz w:val="21"/>
+          <w:szCs w:val="21"/>
+        </w:rPr>
+      </w:pPr>
+      <w:r>
+        <w:rPr>
+          <w:rFonts w:ascii="Consolas" w:eastAsia="Times New Roman" w:hAnsi="Consolas" w:cs="Times New Roman"/>
+          <w:color w:val="000000"/>
+          <w:sz w:val="21"/>
+          <w:szCs w:val="21"/>
+        </w:rPr>
+        <w:t xml:space="preserve">          "String",</w:t>
+      </w:r>
+    </w:p>
+    <w:p>
+      <w:pPr>
+        <w:spacing w:after="0" w:line="240" w:lineRule="auto"/>
+        <w:rPr>
+          <w:rFonts w:ascii="Consolas" w:eastAsia="Times New Roman" w:hAnsi="Consolas" w:cs="Times New Roman"/>
+          <w:color w:val="000000"/>
+          <w:sz w:val="21"/>
+          <w:szCs w:val="21"/>
+        </w:rPr>
+      </w:pPr>
+      <w:r>
+        <w:rPr>
+          <w:rFonts w:ascii="Consolas" w:eastAsia="Times New Roman" w:hAnsi="Consolas" w:cs="Times New Roman"/>
+          <w:color w:val="000000"/>
+          <w:sz w:val="21"/>
+          <w:szCs w:val="21"/>
+        </w:rPr>
+        <w:t xml:space="preserve">          "String",</w:t>
+      </w:r>
+    </w:p>
+    <w:p>
+      <w:pPr>
+        <w:spacing w:after="0" w:line="240" w:lineRule="auto"/>
+        <w:rPr>
+          <w:rFonts w:ascii="Consolas" w:eastAsia="Times New Roman" w:hAnsi="Consolas" w:cs="Times New Roman"/>
+          <w:color w:val="000000"/>
+          <w:sz w:val="21"/>
+          <w:szCs w:val="21"/>
+        </w:rPr>
+      </w:pPr>
+      <w:r>
+        <w:rPr>
+          <w:rFonts w:ascii="Consolas" w:eastAsia="Times New Roman" w:hAnsi="Consolas" w:cs="Times New Roman"/>
+          <w:color w:val="000000"/>
+          <w:sz w:val="21"/>
+          <w:szCs w:val="21"/>
+        </w:rPr>
+        <w:t xml:space="preserve">          "String",</w:t>
+      </w:r>
+    </w:p>
+    <w:p>
+      <w:pPr>
+        <w:spacing w:after="0" w:line="240" w:lineRule="auto"/>
+        <w:rPr>
+          <w:rFonts w:ascii="Consolas" w:eastAsia="Times New Roman" w:hAnsi="Consolas" w:cs="Times New Roman"/>
+          <w:color w:val="000000"/>
+          <w:sz w:val="21"/>
+          <w:szCs w:val="21"/>
+        </w:rPr>
+      </w:pPr>
+      <w:r>
+        <w:rPr>
+          <w:rFonts w:ascii="Consolas" w:eastAsia="Times New Roman" w:hAnsi="Consolas" w:cs="Times New Roman"/>
+          <w:color w:val="000000"/>
+          <w:sz w:val="21"/>
+          <w:szCs w:val="21"/>
+        </w:rPr>
+        <w:t xml:space="preserve">          "String",</w:t>
+      </w:r>
+    </w:p>
+    <w:p>
+      <w:pPr>
+        <w:spacing w:after="0" w:line="240" w:lineRule="auto"/>
+        <w:rPr>
+          <w:rFonts w:ascii="Consolas" w:eastAsia="Times New Roman" w:hAnsi="Consolas" w:cs="Times New Roman"/>
+          <w:color w:val="000000"/>
+          <w:sz w:val="21"/>
+          <w:szCs w:val="21"/>
+        </w:rPr>
+      </w:pPr>
+      <w:r>
+        <w:rPr>
+          <w:rFonts w:ascii="Consolas" w:eastAsia="Times New Roman" w:hAnsi="Consolas" w:cs="Times New Roman"/>
+          <w:color w:val="000000"/>
+          <w:sz w:val="21"/>
+          <w:szCs w:val="21"/>
+        </w:rPr>
+        <w:t xml:space="preserve">          "String",</w:t>
+      </w:r>
+    </w:p>
+    <w:p>
+      <w:pPr>
+        <w:spacing w:after="0" w:line="240" w:lineRule="auto"/>
+        <w:rPr>
+          <w:rFonts w:ascii="Consolas" w:eastAsia="Times New Roman" w:hAnsi="Consolas" w:cs="Times New Roman"/>
+          <w:color w:val="000000"/>
+          <w:sz w:val="21"/>
+          <w:szCs w:val="21"/>
+        </w:rPr>
+      </w:pPr>
+      <w:r>
+        <w:rPr>
+          <w:rFonts w:ascii="Consolas" w:eastAsia="Times New Roman" w:hAnsi="Consolas" w:cs="Times New Roman"/>
+          <w:color w:val="000000"/>
+          <w:sz w:val="21"/>
+          <w:szCs w:val="21"/>
+        </w:rPr>
+        <w:t xml:space="preserve">          "String",</w:t>
+      </w:r>
+    </w:p>
+    <w:p>
+      <w:pPr>
+        <w:spacing w:after="0" w:line="240" w:lineRule="auto"/>
+        <w:rPr>
+          <w:rFonts w:ascii="Consolas" w:eastAsia="Times New Roman" w:hAnsi="Consolas" w:cs="Times New Roman"/>
+          <w:color w:val="000000"/>
+          <w:sz w:val="21"/>
+          <w:szCs w:val="21"/>
+        </w:rPr>
+      </w:pPr>
+      <w:r>
+        <w:rPr>
+          <w:rFonts w:ascii="Consolas" w:eastAsia="Times New Roman" w:hAnsi="Consolas" w:cs="Times New Roman"/>
+          <w:color w:val="000000"/>
+          <w:sz w:val="21"/>
+          <w:szCs w:val="21"/>
+        </w:rPr>
+        <w:t xml:space="preserve">          "String",</w:t>
+      </w:r>
+    </w:p>
+    <w:p>
+      <w:pPr>
+        <w:spacing w:after="0" w:line="240" w:lineRule="auto"/>
+        <w:rPr>
+          <w:rFonts w:ascii="Consolas" w:eastAsia="Times New Roman" w:hAnsi="Consolas" w:cs="Times New Roman"/>
+          <w:color w:val="000000"/>
+          <w:sz w:val="21"/>
+          <w:szCs w:val="21"/>
+        </w:rPr>
+      </w:pPr>
+      <w:r>
+        <w:rPr>
+          <w:rFonts w:ascii="Consolas" w:eastAsia="Times New Roman" w:hAnsi="Consolas" w:cs="Times New Roman"/>
+          <w:color w:val="000000"/>
+          <w:sz w:val="21"/>
+          <w:szCs w:val="21"/>
+        </w:rPr>
+        <w:t xml:space="preserve">          "String",</w:t>
+      </w:r>
+    </w:p>
+    <w:p>
+      <w:pPr>
+        <w:spacing w:after="0" w:line="240" w:lineRule="auto"/>
+        <w:rPr>
+          <w:rFonts w:ascii="Consolas" w:eastAsia="Times New Roman" w:hAnsi="Consolas" w:cs="Times New Roman"/>
+          <w:color w:val="000000"/>
+          <w:sz w:val="21"/>
+          <w:szCs w:val="21"/>
+        </w:rPr>
+      </w:pPr>
+      <w:r>
+        <w:rPr>
+          <w:rFonts w:ascii="Consolas" w:eastAsia="Times New Roman" w:hAnsi="Consolas" w:cs="Times New Roman"/>
+          <w:color w:val="000000"/>
+          <w:sz w:val="21"/>
+          <w:szCs w:val="21"/>
+        </w:rPr>
+        <w:t xml:space="preserve">          "String",</w:t>
+      </w:r>
+    </w:p>
+    <w:p>
+      <w:pPr>
+        <w:spacing w:after="0" w:line="240" w:lineRule="auto"/>
+        <w:rPr>
+          <w:rFonts w:ascii="Consolas" w:eastAsia="Times New Roman" w:hAnsi="Consolas" w:cs="Times New Roman"/>
+          <w:color w:val="000000"/>
+          <w:sz w:val="21"/>
+          <w:szCs w:val="21"/>
+        </w:rPr>
+      </w:pPr>
+      <w:r>
+        <w:rPr>
+          <w:rFonts w:ascii="Consolas" w:eastAsia="Times New Roman" w:hAnsi="Consolas" w:cs="Times New Roman"/>
+          <w:color w:val="000000"/>
+          <w:sz w:val="21"/>
+          <w:szCs w:val="21"/>
+        </w:rPr>
+        <w:t xml:space="preserve">          "String",</w:t>
+      </w:r>
+    </w:p>
+    <w:p>
+      <w:pPr>
+        <w:spacing w:after="0" w:line="240" w:lineRule="auto"/>
+        <w:rPr>
+          <w:rFonts w:ascii="Consolas" w:eastAsia="Times New Roman" w:hAnsi="Consolas" w:cs="Times New Roman"/>
+          <w:color w:val="000000"/>
+          <w:sz w:val="21"/>
+          <w:szCs w:val="21"/>
+        </w:rPr>
+      </w:pPr>
+      <w:r>
+        <w:rPr>
+          <w:rFonts w:ascii="Consolas" w:eastAsia="Times New Roman" w:hAnsi="Consolas" w:cs="Times New Roman"/>
+          <w:color w:val="000000"/>
+          <w:sz w:val="21"/>
+          <w:szCs w:val="21"/>
+        </w:rPr>
+        <w:t xml:space="preserve">          "String",</w:t>
+      </w:r>
+    </w:p>
+    <w:p>
+      <w:pPr>
+        <w:spacing w:after="0" w:line="240" w:lineRule="auto"/>
+        <w:rPr>
+          <w:rFonts w:ascii="Consolas" w:eastAsia="Times New Roman" w:hAnsi="Consolas" w:cs="Times New Roman"/>
+          <w:color w:val="000000"/>
+          <w:sz w:val="21"/>
+          <w:szCs w:val="21"/>
+        </w:rPr>
+      </w:pPr>
+      <w:r>
+        <w:rPr>
+          <w:rFonts w:ascii="Consolas" w:eastAsia="Times New Roman" w:hAnsi="Consolas" w:cs="Times New Roman"/>
+          <w:color w:val="000000"/>
+          <w:sz w:val="21"/>
+          <w:szCs w:val="21"/>
+        </w:rPr>
+        <w:t xml:space="preserve">          "String",</w:t>
+      </w:r>
+    </w:p>
+    <w:p>
+      <w:pPr>
+        <w:spacing w:after="0" w:line="240" w:lineRule="auto"/>
+        <w:rPr>
+          <w:rFonts w:ascii="Consolas" w:eastAsia="Times New Roman" w:hAnsi="Consolas" w:cs="Times New Roman"/>
+          <w:color w:val="000000"/>
+          <w:sz w:val="21"/>
+          <w:szCs w:val="21"/>
+        </w:rPr>
+      </w:pPr>
+      <w:r>
+        <w:rPr>
+          <w:rFonts w:ascii="Consolas" w:eastAsia="Times New Roman" w:hAnsi="Consolas" w:cs="Times New Roman"/>
+          <w:color w:val="000000"/>
+          <w:sz w:val="21"/>
+          <w:szCs w:val="21"/>
+        </w:rPr>
+        <w:t xml:space="preserve">          "Numeric"</w:t>
+      </w:r>
+    </w:p>
+    <w:p>
+      <w:pPr>
+        <w:spacing w:after="0" w:line="240" w:lineRule="auto"/>
+        <w:rPr>
+          <w:rFonts w:ascii="Consolas" w:eastAsia="Times New Roman" w:hAnsi="Consolas" w:cs="Times New Roman"/>
+          <w:color w:val="000000"/>
+          <w:sz w:val="21"/>
+          <w:szCs w:val="21"/>
+        </w:rPr>
+      </w:pPr>
+      <w:r>
+        <w:rPr>
+          <w:rFonts w:ascii="Consolas" w:eastAsia="Times New Roman" w:hAnsi="Consolas" w:cs="Times New Roman"/>
+          <w:color w:val="000000"/>
+          <w:sz w:val="21"/>
+          <w:szCs w:val="21"/>
+        </w:rPr>
+        <w:t xml:space="preserve">        ],</w:t>
+      </w:r>
+    </w:p>
+    <w:p>
+      <w:pPr>
+        <w:spacing w:after="0" w:line="240" w:lineRule="auto"/>
+        <w:rPr>
+          <w:rFonts w:ascii="Consolas" w:eastAsia="Times New Roman" w:hAnsi="Consolas" w:cs="Times New Roman"/>
+          <w:color w:val="000000"/>
+          <w:sz w:val="21"/>
+          <w:szCs w:val="21"/>
+        </w:rPr>
+      </w:pPr>
+      <w:r>
+        <w:rPr>
+          <w:rFonts w:ascii="Consolas" w:eastAsia="Times New Roman" w:hAnsi="Consolas" w:cs="Times New Roman"/>
+          <w:color w:val="000000"/>
+          <w:sz w:val="21"/>
+          <w:szCs w:val="21"/>
+        </w:rPr>
+        <w:t xml:space="preserve">        "Values": [</w:t>
+      </w:r>
+    </w:p>
+    <w:p>
+      <w:pPr>
+        <w:spacing w:after="0" w:line="240" w:lineRule="auto"/>
+        <w:rPr>
+          <w:rFonts w:ascii="Consolas" w:eastAsia="Times New Roman" w:hAnsi="Consolas" w:cs="Times New Roman"/>
+          <w:color w:val="000000"/>
+          <w:sz w:val="21"/>
+          <w:szCs w:val="21"/>
+        </w:rPr>
+      </w:pPr>
+      <w:r>
+        <w:rPr>
+          <w:rFonts w:ascii="Consolas" w:eastAsia="Times New Roman" w:hAnsi="Consolas" w:cs="Times New Roman"/>
+          <w:color w:val="000000"/>
+          <w:sz w:val="21"/>
+          <w:szCs w:val="21"/>
+        </w:rPr>
+        <w:t xml:space="preserve">          [</w:t>
+      </w:r>
+    </w:p>
+    <w:p>
+      <w:pPr>
+        <w:spacing w:after="0" w:line="240" w:lineRule="auto"/>
+        <w:rPr>
+          <w:rFonts w:ascii="Consolas" w:eastAsia="Times New Roman" w:hAnsi="Consolas" w:cs="Times New Roman"/>
+          <w:color w:val="000000"/>
+          <w:sz w:val="21"/>
+          <w:szCs w:val="21"/>
+        </w:rPr>
+      </w:pPr>
+      <w:r>
+        <w:rPr>
+          <w:rFonts w:ascii="Consolas" w:eastAsia="Times New Roman" w:hAnsi="Consolas" w:cs="Times New Roman"/>
+          <w:color w:val="000000"/>
+          <w:sz w:val="21"/>
+          <w:szCs w:val="21"/>
+        </w:rPr>
+        <w:t xml:space="preserve">            "value",</w:t>
+      </w:r>
+    </w:p>
+    <w:p>
+      <w:pPr>
+        <w:spacing w:after="0" w:line="240" w:lineRule="auto"/>
+        <w:rPr>
+          <w:rFonts w:ascii="Consolas" w:eastAsia="Times New Roman" w:hAnsi="Consolas" w:cs="Times New Roman"/>
+          <w:color w:val="000000"/>
+          <w:sz w:val="21"/>
+          <w:szCs w:val="21"/>
+        </w:rPr>
+      </w:pPr>
+      <w:r>
+        <w:rPr>
+          <w:rFonts w:ascii="Consolas" w:eastAsia="Times New Roman" w:hAnsi="Consolas" w:cs="Times New Roman"/>
+          <w:color w:val="000000"/>
+          <w:sz w:val="21"/>
+          <w:szCs w:val="21"/>
+        </w:rPr>
+        <w:t xml:space="preserve">            "value",</w:t>
+      </w:r>
+    </w:p>
+    <w:p>
+      <w:pPr>
+        <w:spacing w:after="0" w:line="240" w:lineRule="auto"/>
+        <w:rPr>
+          <w:rFonts w:ascii="Consolas" w:eastAsia="Times New Roman" w:hAnsi="Consolas" w:cs="Times New Roman"/>
+          <w:color w:val="000000"/>
+          <w:sz w:val="21"/>
+          <w:szCs w:val="21"/>
+        </w:rPr>
+      </w:pPr>
+      <w:r>
+        <w:rPr>
+          <w:rFonts w:ascii="Consolas" w:eastAsia="Times New Roman" w:hAnsi="Consolas" w:cs="Times New Roman"/>
+          <w:color w:val="000000"/>
+          <w:sz w:val="21"/>
+          <w:szCs w:val="21"/>
+        </w:rPr>
+        <w:t xml:space="preserve">            "value",</w:t>
+      </w:r>
+    </w:p>
+    <w:p>
+      <w:pPr>
+        <w:spacing w:after="0" w:line="240" w:lineRule="auto"/>
+        <w:rPr>
+          <w:rFonts w:ascii="Consolas" w:eastAsia="Times New Roman" w:hAnsi="Consolas" w:cs="Times New Roman"/>
+          <w:color w:val="000000"/>
+          <w:sz w:val="21"/>
+          <w:szCs w:val="21"/>
+        </w:rPr>
+      </w:pPr>
+      <w:r>
+        <w:rPr>
+          <w:rFonts w:ascii="Consolas" w:eastAsia="Times New Roman" w:hAnsi="Consolas" w:cs="Times New Roman"/>
+          <w:color w:val="000000"/>
+          <w:sz w:val="21"/>
+          <w:szCs w:val="21"/>
+        </w:rPr>
+        <w:t xml:space="preserve">            "value",</w:t>
+      </w:r>
+    </w:p>
+    <w:p>
+      <w:pPr>
+        <w:spacing w:after="0" w:line="240" w:lineRule="auto"/>
+        <w:rPr>
+          <w:rFonts w:ascii="Consolas" w:eastAsia="Times New Roman" w:hAnsi="Consolas" w:cs="Times New Roman"/>
+          <w:color w:val="000000"/>
+          <w:sz w:val="21"/>
+          <w:szCs w:val="21"/>
+        </w:rPr>
+      </w:pPr>
+      <w:r>
+        <w:rPr>
+          <w:rFonts w:ascii="Consolas" w:eastAsia="Times New Roman" w:hAnsi="Consolas" w:cs="Times New Roman"/>
+          <w:color w:val="000000"/>
+          <w:sz w:val="21"/>
+          <w:szCs w:val="21"/>
+        </w:rPr>
+        <w:t xml:space="preserve">            "value",</w:t>
+      </w:r>
+    </w:p>
+    <w:p>
+      <w:pPr>
+        <w:spacing w:after="0" w:line="240" w:lineRule="auto"/>
+        <w:rPr>
+          <w:rFonts w:ascii="Consolas" w:eastAsia="Times New Roman" w:hAnsi="Consolas" w:cs="Times New Roman"/>
+          <w:color w:val="000000"/>
+          <w:sz w:val="21"/>
+          <w:szCs w:val="21"/>
+        </w:rPr>
+      </w:pPr>
+      <w:r>
+        <w:rPr>
+          <w:rFonts w:ascii="Consolas" w:eastAsia="Times New Roman" w:hAnsi="Consolas" w:cs="Times New Roman"/>
+          <w:color w:val="000000"/>
+          <w:sz w:val="21"/>
+          <w:szCs w:val="21"/>
+        </w:rPr>
+        <w:t xml:space="preserve">            "value",</w:t>
+      </w:r>
+    </w:p>
+    <w:p>
+      <w:pPr>
+        <w:spacing w:after="0" w:line="240" w:lineRule="auto"/>
+        <w:rPr>
+          <w:rFonts w:ascii="Consolas" w:eastAsia="Times New Roman" w:hAnsi="Consolas" w:cs="Times New Roman"/>
+          <w:color w:val="000000"/>
+          <w:sz w:val="21"/>
+          <w:szCs w:val="21"/>
+        </w:rPr>
+      </w:pPr>
+      <w:r>
+        <w:rPr>
+          <w:rFonts w:ascii="Consolas" w:eastAsia="Times New Roman" w:hAnsi="Consolas" w:cs="Times New Roman"/>
+          <w:color w:val="000000"/>
+          <w:sz w:val="21"/>
+          <w:szCs w:val="21"/>
+        </w:rPr>
+        <w:t xml:space="preserve">            "value",</w:t>
+      </w:r>
+    </w:p>
+    <w:p>
+      <w:pPr>
+        <w:spacing w:after="0" w:line="240" w:lineRule="auto"/>
+        <w:rPr>
+          <w:rFonts w:ascii="Consolas" w:eastAsia="Times New Roman" w:hAnsi="Consolas" w:cs="Times New Roman"/>
+          <w:color w:val="000000"/>
+          <w:sz w:val="21"/>
+          <w:szCs w:val="21"/>
+        </w:rPr>
+      </w:pPr>
+      <w:r>
+        <w:rPr>
+          <w:rFonts w:ascii="Consolas" w:eastAsia="Times New Roman" w:hAnsi="Consolas" w:cs="Times New Roman"/>
+          <w:color w:val="000000"/>
+          <w:sz w:val="21"/>
+          <w:szCs w:val="21"/>
+        </w:rPr>
+        <w:t xml:space="preserve">            "value",</w:t>
+      </w:r>
+    </w:p>
+    <w:p>
+      <w:pPr>
+        <w:spacing w:after="0" w:line="240" w:lineRule="auto"/>
+        <w:rPr>
+          <w:rFonts w:ascii="Consolas" w:eastAsia="Times New Roman" w:hAnsi="Consolas" w:cs="Times New Roman"/>
+          <w:color w:val="000000"/>
+          <w:sz w:val="21"/>
+          <w:szCs w:val="21"/>
+        </w:rPr>
+      </w:pPr>
+      <w:r>
+        <w:rPr>
+          <w:rFonts w:ascii="Consolas" w:eastAsia="Times New Roman" w:hAnsi="Consolas" w:cs="Times New Roman"/>
+          <w:color w:val="000000"/>
+          <w:sz w:val="21"/>
+          <w:szCs w:val="21"/>
+        </w:rPr>
+        <w:t xml:space="preserve">            "value",</w:t>
+      </w:r>
+    </w:p>
+    <w:p>
+      <w:pPr>
+        <w:spacing w:after="0" w:line="240" w:lineRule="auto"/>
+        <w:rPr>
+          <w:rFonts w:ascii="Consolas" w:eastAsia="Times New Roman" w:hAnsi="Consolas" w:cs="Times New Roman"/>
+          <w:color w:val="000000"/>
+          <w:sz w:val="21"/>
+          <w:szCs w:val="21"/>
+        </w:rPr>
+      </w:pPr>
+      <w:r>
+        <w:rPr>
+          <w:rFonts w:ascii="Consolas" w:eastAsia="Times New Roman" w:hAnsi="Consolas" w:cs="Times New Roman"/>
+          <w:color w:val="000000"/>
+          <w:sz w:val="21"/>
+          <w:szCs w:val="21"/>
+        </w:rPr>
+        <w:t xml:space="preserve">            "value",</w:t>
+      </w:r>
+    </w:p>
+    <w:p>
+      <w:pPr>
+        <w:spacing w:after="0" w:line="240" w:lineRule="auto"/>
+        <w:rPr>
+          <w:rFonts w:ascii="Consolas" w:eastAsia="Times New Roman" w:hAnsi="Consolas" w:cs="Times New Roman"/>
+          <w:color w:val="000000"/>
+          <w:sz w:val="21"/>
+          <w:szCs w:val="21"/>
+        </w:rPr>
+      </w:pPr>
+      <w:r>
+        <w:rPr>
+          <w:rFonts w:ascii="Consolas" w:eastAsia="Times New Roman" w:hAnsi="Consolas" w:cs="Times New Roman"/>
+          <w:color w:val="000000"/>
+          <w:sz w:val="21"/>
+          <w:szCs w:val="21"/>
+        </w:rPr>
+        <w:t xml:space="preserve">            "value",</w:t>
+      </w:r>
+    </w:p>
+    <w:p>
+      <w:pPr>
+        <w:spacing w:after="0" w:line="240" w:lineRule="auto"/>
+        <w:rPr>
+          <w:rFonts w:ascii="Consolas" w:eastAsia="Times New Roman" w:hAnsi="Consolas" w:cs="Times New Roman"/>
+          <w:color w:val="000000"/>
+          <w:sz w:val="21"/>
+          <w:szCs w:val="21"/>
+        </w:rPr>
+      </w:pPr>
+      <w:r>
+        <w:rPr>
+          <w:rFonts w:ascii="Consolas" w:eastAsia="Times New Roman" w:hAnsi="Consolas" w:cs="Times New Roman"/>
+          <w:color w:val="000000"/>
+          <w:sz w:val="21"/>
+          <w:szCs w:val="21"/>
+        </w:rPr>
+        <w:t xml:space="preserve">            "value",</w:t>
+      </w:r>
+    </w:p>
+    <w:p>
+      <w:pPr>
+        <w:spacing w:after="0" w:line="240" w:lineRule="auto"/>
+        <w:rPr>
+          <w:rFonts w:ascii="Consolas" w:eastAsia="Times New Roman" w:hAnsi="Consolas" w:cs="Times New Roman"/>
+          <w:color w:val="000000"/>
+          <w:sz w:val="21"/>
+          <w:szCs w:val="21"/>
+        </w:rPr>
+      </w:pPr>
+      <w:r>
+        <w:rPr>
+          <w:rFonts w:ascii="Consolas" w:eastAsia="Times New Roman" w:hAnsi="Consolas" w:cs="Times New Roman"/>
+          <w:color w:val="000000"/>
+          <w:sz w:val="21"/>
+          <w:szCs w:val="21"/>
+        </w:rPr>
+        <w:t xml:space="preserve">            "value",</w:t>
+      </w:r>
+    </w:p>
+    <w:p>
+      <w:pPr>
+        <w:spacing w:after="0" w:line="240" w:lineRule="auto"/>
+        <w:rPr>
+          <w:rFonts w:ascii="Consolas" w:eastAsia="Times New Roman" w:hAnsi="Consolas" w:cs="Times New Roman"/>
+          <w:color w:val="000000"/>
+          <w:sz w:val="21"/>
+          <w:szCs w:val="21"/>
+        </w:rPr>
+      </w:pPr>
+      <w:r>
+        <w:rPr>
+          <w:rFonts w:ascii="Consolas" w:eastAsia="Times New Roman" w:hAnsi="Consolas" w:cs="Times New Roman"/>
+          <w:color w:val="000000"/>
+          <w:sz w:val="21"/>
+          <w:szCs w:val="21"/>
+        </w:rPr>
+        <w:t xml:space="preserve">            "value",</w:t>
+      </w:r>
+    </w:p>
+    <w:p>
+      <w:pPr>
+        <w:spacing w:after="0" w:line="240" w:lineRule="auto"/>
+        <w:rPr>
+          <w:rFonts w:ascii="Consolas" w:eastAsia="Times New Roman" w:hAnsi="Consolas" w:cs="Times New Roman"/>
+          <w:color w:val="000000"/>
+          <w:sz w:val="21"/>
+          <w:szCs w:val="21"/>
+        </w:rPr>
+      </w:pPr>
+      <w:r>
+        <w:rPr>
+          <w:rFonts w:ascii="Consolas" w:eastAsia="Times New Roman" w:hAnsi="Consolas" w:cs="Times New Roman"/>
+          <w:color w:val="000000"/>
+          <w:sz w:val="21"/>
+          <w:szCs w:val="21"/>
+        </w:rPr>
+        <w:t xml:space="preserve">            "value",</w:t>
+      </w:r>
+    </w:p>
+    <w:p>
+      <w:pPr>
+        <w:spacing w:after="0" w:line="240" w:lineRule="auto"/>
+        <w:rPr>
+          <w:rFonts w:ascii="Consolas" w:eastAsia="Times New Roman" w:hAnsi="Consolas" w:cs="Times New Roman"/>
+          <w:color w:val="000000"/>
+          <w:sz w:val="21"/>
+          <w:szCs w:val="21"/>
+        </w:rPr>
+      </w:pPr>
+      <w:r>
+        <w:rPr>
+          <w:rFonts w:ascii="Consolas" w:eastAsia="Times New Roman" w:hAnsi="Consolas" w:cs="Times New Roman"/>
+          <w:color w:val="000000"/>
+          <w:sz w:val="21"/>
+          <w:szCs w:val="21"/>
+        </w:rPr>
+        <w:t xml:space="preserve">            "value",</w:t>
+      </w:r>
+    </w:p>
+    <w:p>
+      <w:pPr>
+        <w:spacing w:after="0" w:line="240" w:lineRule="auto"/>
+        <w:rPr>
+          <w:rFonts w:ascii="Consolas" w:eastAsia="Times New Roman" w:hAnsi="Consolas" w:cs="Times New Roman"/>
+          <w:color w:val="000000"/>
+          <w:sz w:val="21"/>
+          <w:szCs w:val="21"/>
+        </w:rPr>
+      </w:pPr>
+      <w:r>
+        <w:rPr>
+          <w:rFonts w:ascii="Consolas" w:eastAsia="Times New Roman" w:hAnsi="Consolas" w:cs="Times New Roman"/>
+          <w:color w:val="000000"/>
+          <w:sz w:val="21"/>
+          <w:szCs w:val="21"/>
+        </w:rPr>
+        <w:t xml:space="preserve">            "value",</w:t>
+      </w:r>
+    </w:p>
+    <w:p>
+      <w:pPr>
+        <w:spacing w:after="0" w:line="240" w:lineRule="auto"/>
+        <w:rPr>
+          <w:rFonts w:ascii="Consolas" w:eastAsia="Times New Roman" w:hAnsi="Consolas" w:cs="Times New Roman"/>
+          <w:color w:val="000000"/>
+          <w:sz w:val="21"/>
+          <w:szCs w:val="21"/>
+        </w:rPr>
+      </w:pPr>
+      <w:r>
+        <w:rPr>
+          <w:rFonts w:ascii="Consolas" w:eastAsia="Times New Roman" w:hAnsi="Consolas" w:cs="Times New Roman"/>
+          <w:color w:val="000000"/>
+          <w:sz w:val="21"/>
+          <w:szCs w:val="21"/>
+        </w:rPr>
+        <w:t xml:space="preserve">            "value",</w:t>
+      </w:r>
+    </w:p>
+    <w:p>
+      <w:pPr>
+        <w:spacing w:after="0" w:line="240" w:lineRule="auto"/>
+        <w:rPr>
+          <w:rFonts w:ascii="Consolas" w:eastAsia="Times New Roman" w:hAnsi="Consolas" w:cs="Times New Roman"/>
+          <w:color w:val="000000"/>
+          <w:sz w:val="21"/>
+          <w:szCs w:val="21"/>
+        </w:rPr>
+      </w:pPr>
+      <w:r>
+        <w:rPr>
+          <w:rFonts w:ascii="Consolas" w:eastAsia="Times New Roman" w:hAnsi="Consolas" w:cs="Times New Roman"/>
+          <w:color w:val="000000"/>
+          <w:sz w:val="21"/>
+          <w:szCs w:val="21"/>
+        </w:rPr>
+        <w:t xml:space="preserve">            "value",</w:t>
+      </w:r>
+    </w:p>
+    <w:p>
+      <w:pPr>
+        <w:spacing w:after="0" w:line="240" w:lineRule="auto"/>
+        <w:rPr>
+          <w:rFonts w:ascii="Consolas" w:eastAsia="Times New Roman" w:hAnsi="Consolas" w:cs="Times New Roman"/>
+          <w:color w:val="000000"/>
+          <w:sz w:val="21"/>
+          <w:szCs w:val="21"/>
+        </w:rPr>
+      </w:pPr>
+      <w:r>
+        <w:rPr>
+          <w:rFonts w:ascii="Consolas" w:eastAsia="Times New Roman" w:hAnsi="Consolas" w:cs="Times New Roman"/>
+          <w:color w:val="000000"/>
+          <w:sz w:val="21"/>
+          <w:szCs w:val="21"/>
+        </w:rPr>
+        <w:t xml:space="preserve">            "value",</w:t>
+      </w:r>
+    </w:p>
+    <w:p>
+      <w:pPr>
+        <w:spacing w:after="0" w:line="240" w:lineRule="auto"/>
+        <w:rPr>
+          <w:rFonts w:ascii="Consolas" w:eastAsia="Times New Roman" w:hAnsi="Consolas" w:cs="Times New Roman"/>
+          <w:color w:val="000000"/>
+          <w:sz w:val="21"/>
+          <w:szCs w:val="21"/>
+        </w:rPr>
+      </w:pPr>
+      <w:r>
+        <w:rPr>
+          <w:rFonts w:ascii="Consolas" w:eastAsia="Times New Roman" w:hAnsi="Consolas" w:cs="Times New Roman"/>
+          <w:color w:val="000000"/>
+          <w:sz w:val="21"/>
+          <w:szCs w:val="21"/>
+        </w:rPr>
+        <w:t xml:space="preserve">            "value",</w:t>
+      </w:r>
+    </w:p>
+    <w:p>
+      <w:pPr>
+        <w:spacing w:after="0" w:line="240" w:lineRule="auto"/>
+        <w:rPr>
+          <w:rFonts w:ascii="Consolas" w:eastAsia="Times New Roman" w:hAnsi="Consolas" w:cs="Times New Roman"/>
+          <w:color w:val="000000"/>
+          <w:sz w:val="21"/>
+          <w:szCs w:val="21"/>
+        </w:rPr>
+      </w:pPr>
+      <w:r>
+        <w:rPr>
+          <w:rFonts w:ascii="Consolas" w:eastAsia="Times New Roman" w:hAnsi="Consolas" w:cs="Times New Roman"/>
+          <w:color w:val="000000"/>
+          <w:sz w:val="21"/>
+          <w:szCs w:val="21"/>
+        </w:rPr>
+        <w:t xml:space="preserve">            "value",</w:t>
+      </w:r>
+    </w:p>
+    <w:p>
+      <w:pPr>
+        <w:spacing w:after="0" w:line="240" w:lineRule="auto"/>
+        <w:rPr>
+          <w:rFonts w:ascii="Consolas" w:eastAsia="Times New Roman" w:hAnsi="Consolas" w:cs="Times New Roman"/>
+          <w:color w:val="000000"/>
+          <w:sz w:val="21"/>
+          <w:szCs w:val="21"/>
+        </w:rPr>
+      </w:pPr>
+      <w:r>
+        <w:rPr>
+          <w:rFonts w:ascii="Consolas" w:eastAsia="Times New Roman" w:hAnsi="Consolas" w:cs="Times New Roman"/>
+          <w:color w:val="000000"/>
+          <w:sz w:val="21"/>
+          <w:szCs w:val="21"/>
+        </w:rPr>
+        <w:t xml:space="preserve">            "value",</w:t>
+      </w:r>
+    </w:p>
+    <w:p>
+      <w:pPr>
+        <w:spacing w:after="0" w:line="240" w:lineRule="auto"/>
+        <w:rPr>
+          <w:rFonts w:ascii="Consolas" w:eastAsia="Times New Roman" w:hAnsi="Consolas" w:cs="Times New Roman"/>
+          <w:color w:val="000000"/>
+          <w:sz w:val="21"/>
+          <w:szCs w:val="21"/>
+        </w:rPr>
+      </w:pPr>
+      <w:r>
+        <w:rPr>
+          <w:rFonts w:ascii="Consolas" w:eastAsia="Times New Roman" w:hAnsi="Consolas" w:cs="Times New Roman"/>
+          <w:color w:val="000000"/>
+          <w:sz w:val="21"/>
+          <w:szCs w:val="21"/>
+        </w:rPr>
+        <w:lastRenderedPageBreak/>
+        <w:t xml:space="preserve">            "0"</w:t>
+      </w:r>
+    </w:p>
+    <w:p>
+      <w:pPr>
+        <w:spacing w:after="0" w:line="240" w:lineRule="auto"/>
+        <w:rPr>
+          <w:rFonts w:ascii="Consolas" w:eastAsia="Times New Roman" w:hAnsi="Consolas" w:cs="Times New Roman"/>
+          <w:color w:val="000000"/>
+          <w:sz w:val="21"/>
+          <w:szCs w:val="21"/>
+        </w:rPr>
+      </w:pPr>
+      <w:r>
+        <w:rPr>
+          <w:rFonts w:ascii="Consolas" w:eastAsia="Times New Roman" w:hAnsi="Consolas" w:cs="Times New Roman"/>
+          <w:color w:val="000000"/>
+          <w:sz w:val="21"/>
+          <w:szCs w:val="21"/>
+        </w:rPr>
+        <w:t xml:space="preserve">          ]</w:t>
+      </w:r>
+    </w:p>
+    <w:p>
+      <w:pPr>
+        <w:spacing w:after="0" w:line="240" w:lineRule="auto"/>
+        <w:rPr>
+          <w:rFonts w:ascii="Consolas" w:eastAsia="Times New Roman" w:hAnsi="Consolas" w:cs="Times New Roman"/>
+          <w:color w:val="000000"/>
+          <w:sz w:val="21"/>
+          <w:szCs w:val="21"/>
+        </w:rPr>
+      </w:pPr>
+      <w:r>
+        <w:rPr>
+          <w:rFonts w:ascii="Consolas" w:eastAsia="Times New Roman" w:hAnsi="Consolas" w:cs="Times New Roman"/>
+          <w:color w:val="000000"/>
+          <w:sz w:val="21"/>
+          <w:szCs w:val="21"/>
+        </w:rPr>
+        <w:t xml:space="preserve">        ]</w:t>
+      </w:r>
+    </w:p>
+    <w:p>
+      <w:pPr>
+        <w:spacing w:after="0" w:line="240" w:lineRule="auto"/>
+        <w:rPr>
+          <w:rFonts w:ascii="Consolas" w:eastAsia="Times New Roman" w:hAnsi="Consolas" w:cs="Times New Roman"/>
+          <w:color w:val="000000"/>
+          <w:sz w:val="21"/>
+          <w:szCs w:val="21"/>
+        </w:rPr>
+      </w:pPr>
+      <w:r>
+        <w:rPr>
+          <w:rFonts w:ascii="Consolas" w:eastAsia="Times New Roman" w:hAnsi="Consolas" w:cs="Times New Roman"/>
+          <w:color w:val="000000"/>
+          <w:sz w:val="21"/>
+          <w:szCs w:val="21"/>
+        </w:rPr>
+        <w:t xml:space="preserve">      }</w:t>
+      </w:r>
+    </w:p>
+    <w:p>
+      <w:pPr>
+        <w:spacing w:after="0" w:line="240" w:lineRule="auto"/>
+        <w:rPr>
+          <w:rFonts w:ascii="Consolas" w:eastAsia="Times New Roman" w:hAnsi="Consolas" w:cs="Times New Roman"/>
+          <w:color w:val="000000"/>
+          <w:sz w:val="21"/>
+          <w:szCs w:val="21"/>
+        </w:rPr>
+      </w:pPr>
+      <w:r>
+        <w:rPr>
+          <w:rFonts w:ascii="Consolas" w:eastAsia="Times New Roman" w:hAnsi="Consolas" w:cs="Times New Roman"/>
+          <w:color w:val="000000"/>
+          <w:sz w:val="21"/>
+          <w:szCs w:val="21"/>
+        </w:rPr>
+        <w:t xml:space="preserve">    }</w:t>
+      </w:r>
+    </w:p>
+    <w:p>
+      <w:pPr>
+        <w:spacing w:after="0" w:line="240" w:lineRule="auto"/>
+        <w:rPr>
+          <w:rFonts w:ascii="Consolas" w:eastAsia="Times New Roman" w:hAnsi="Consolas" w:cs="Times New Roman"/>
+          <w:color w:val="000000"/>
+          <w:sz w:val="21"/>
+          <w:szCs w:val="21"/>
+        </w:rPr>
+      </w:pPr>
+      <w:r>
+        <w:rPr>
+          <w:rFonts w:ascii="Consolas" w:eastAsia="Times New Roman" w:hAnsi="Consolas" w:cs="Times New Roman"/>
+          <w:color w:val="000000"/>
+          <w:sz w:val="21"/>
+          <w:szCs w:val="21"/>
+        </w:rPr>
+        <w:t xml:space="preserve">  }</w:t>
+      </w:r>
+    </w:p>
+    <w:p>
+      <w:pPr>
+        <w:pStyle w:val="ListParagraph"/>
+        <w:ind w:left="360"/>
+        <w:jc w:val="both"/>
+      </w:pPr>
+      <w:r>
+        <w:rPr>
+          <w:rFonts w:ascii="Consolas" w:eastAsia="Times New Roman" w:hAnsi="Consolas" w:cs="Times New Roman"/>
+          <w:color w:val="000000"/>
+          <w:sz w:val="21"/>
+          <w:szCs w:val="21"/>
+        </w:rPr>
+        <w:t>}</w:t>
+      </w:r>
     </w:p>
     <w:sectPr>
       <w:pgSz w:w="12240" w:h="15840"/>
@@ -427,11 +4001,474 @@
       </w:pPr>
     </w:lvl>
   </w:abstractNum>
+  <w:abstractNum w:abstractNumId="2" w15:restartNumberingAfterBreak="0">
+    <w:nsid w:val="4CDB204A"/>
+    <w:multiLevelType w:val="multilevel"/>
+    <w:tmpl w:val="04090021"/>
+    <w:lvl w:ilvl="0">
+      <w:start w:val="1"/>
+      <w:numFmt w:val="bullet"/>
+      <w:lvlText w:val=""/>
+      <w:lvlJc w:val="left"/>
+      <w:pPr>
+        <w:ind w:left="360" w:hanging="360"/>
+      </w:pPr>
+      <w:rPr>
+        <w:rFonts w:ascii="Wingdings" w:hAnsi="Wingdings" w:hint="default"/>
+      </w:rPr>
+    </w:lvl>
+    <w:lvl w:ilvl="1">
+      <w:start w:val="1"/>
+      <w:numFmt w:val="bullet"/>
+      <w:lvlText w:val=""/>
+      <w:lvlJc w:val="left"/>
+      <w:pPr>
+        <w:ind w:left="720" w:hanging="360"/>
+      </w:pPr>
+      <w:rPr>
+        <w:rFonts w:ascii="Wingdings" w:hAnsi="Wingdings" w:hint="default"/>
+      </w:rPr>
+    </w:lvl>
+    <w:lvl w:ilvl="2">
+      <w:start w:val="1"/>
+      <w:numFmt w:val="bullet"/>
+      <w:lvlText w:val=""/>
+      <w:lvlJc w:val="left"/>
+      <w:pPr>
+        <w:ind w:left="1080" w:hanging="360"/>
+      </w:pPr>
+      <w:rPr>
+        <w:rFonts w:ascii="Wingdings" w:hAnsi="Wingdings" w:hint="default"/>
+      </w:rPr>
+    </w:lvl>
+    <w:lvl w:ilvl="3">
+      <w:start w:val="1"/>
+      <w:numFmt w:val="bullet"/>
+      <w:lvlText w:val=""/>
+      <w:lvlJc w:val="left"/>
+      <w:pPr>
+        <w:ind w:left="1440" w:hanging="360"/>
+      </w:pPr>
+      <w:rPr>
+        <w:rFonts w:ascii="Symbol" w:hAnsi="Symbol" w:hint="default"/>
+      </w:rPr>
+    </w:lvl>
+    <w:lvl w:ilvl="4">
+      <w:start w:val="1"/>
+      <w:numFmt w:val="bullet"/>
+      <w:lvlText w:val=""/>
+      <w:lvlJc w:val="left"/>
+      <w:pPr>
+        <w:ind w:left="1800" w:hanging="360"/>
+      </w:pPr>
+      <w:rPr>
+        <w:rFonts w:ascii="Symbol" w:hAnsi="Symbol" w:hint="default"/>
+      </w:rPr>
+    </w:lvl>
+    <w:lvl w:ilvl="5">
+      <w:start w:val="1"/>
+      <w:numFmt w:val="bullet"/>
+      <w:lvlText w:val=""/>
+      <w:lvlJc w:val="left"/>
+      <w:pPr>
+        <w:ind w:left="2160" w:hanging="360"/>
+      </w:pPr>
+      <w:rPr>
+        <w:rFonts w:ascii="Wingdings" w:hAnsi="Wingdings" w:hint="default"/>
+      </w:rPr>
+    </w:lvl>
+    <w:lvl w:ilvl="6">
+      <w:start w:val="1"/>
+      <w:numFmt w:val="bullet"/>
+      <w:lvlText w:val=""/>
+      <w:lvlJc w:val="left"/>
+      <w:pPr>
+        <w:ind w:left="2520" w:hanging="360"/>
+      </w:pPr>
+      <w:rPr>
+        <w:rFonts w:ascii="Wingdings" w:hAnsi="Wingdings" w:hint="default"/>
+      </w:rPr>
+    </w:lvl>
+    <w:lvl w:ilvl="7">
+      <w:start w:val="1"/>
+      <w:numFmt w:val="bullet"/>
+      <w:lvlText w:val=""/>
+      <w:lvlJc w:val="left"/>
+      <w:pPr>
+        <w:ind w:left="2880" w:hanging="360"/>
+      </w:pPr>
+      <w:rPr>
+        <w:rFonts w:ascii="Symbol" w:hAnsi="Symbol" w:hint="default"/>
+      </w:rPr>
+    </w:lvl>
+    <w:lvl w:ilvl="8">
+      <w:start w:val="1"/>
+      <w:numFmt w:val="bullet"/>
+      <w:lvlText w:val=""/>
+      <w:lvlJc w:val="left"/>
+      <w:pPr>
+        <w:ind w:left="3240" w:hanging="360"/>
+      </w:pPr>
+      <w:rPr>
+        <w:rFonts w:ascii="Symbol" w:hAnsi="Symbol" w:hint="default"/>
+      </w:rPr>
+    </w:lvl>
+  </w:abstractNum>
+  <w:abstractNum w:abstractNumId="3" w15:restartNumberingAfterBreak="0">
+    <w:nsid w:val="55B536F2"/>
+    <w:multiLevelType w:val="multilevel"/>
+    <w:tmpl w:val="04090021"/>
+    <w:lvl w:ilvl="0">
+      <w:start w:val="1"/>
+      <w:numFmt w:val="bullet"/>
+      <w:lvlText w:val=""/>
+      <w:lvlJc w:val="left"/>
+      <w:pPr>
+        <w:ind w:left="360" w:hanging="360"/>
+      </w:pPr>
+      <w:rPr>
+        <w:rFonts w:ascii="Wingdings" w:hAnsi="Wingdings" w:hint="default"/>
+      </w:rPr>
+    </w:lvl>
+    <w:lvl w:ilvl="1">
+      <w:start w:val="1"/>
+      <w:numFmt w:val="bullet"/>
+      <w:lvlText w:val=""/>
+      <w:lvlJc w:val="left"/>
+      <w:pPr>
+        <w:ind w:left="720" w:hanging="360"/>
+      </w:pPr>
+      <w:rPr>
+        <w:rFonts w:ascii="Wingdings" w:hAnsi="Wingdings" w:hint="default"/>
+      </w:rPr>
+    </w:lvl>
+    <w:lvl w:ilvl="2">
+      <w:start w:val="1"/>
+      <w:numFmt w:val="bullet"/>
+      <w:lvlText w:val=""/>
+      <w:lvlJc w:val="left"/>
+      <w:pPr>
+        <w:ind w:left="1080" w:hanging="360"/>
+      </w:pPr>
+      <w:rPr>
+        <w:rFonts w:ascii="Wingdings" w:hAnsi="Wingdings" w:hint="default"/>
+      </w:rPr>
+    </w:lvl>
+    <w:lvl w:ilvl="3">
+      <w:start w:val="1"/>
+      <w:numFmt w:val="bullet"/>
+      <w:lvlText w:val=""/>
+      <w:lvlJc w:val="left"/>
+      <w:pPr>
+        <w:ind w:left="1440" w:hanging="360"/>
+      </w:pPr>
+      <w:rPr>
+        <w:rFonts w:ascii="Symbol" w:hAnsi="Symbol" w:hint="default"/>
+      </w:rPr>
+    </w:lvl>
+    <w:lvl w:ilvl="4">
+      <w:start w:val="1"/>
+      <w:numFmt w:val="bullet"/>
+      <w:lvlText w:val=""/>
+      <w:lvlJc w:val="left"/>
+      <w:pPr>
+        <w:ind w:left="1800" w:hanging="360"/>
+      </w:pPr>
+      <w:rPr>
+        <w:rFonts w:ascii="Symbol" w:hAnsi="Symbol" w:hint="default"/>
+      </w:rPr>
+    </w:lvl>
+    <w:lvl w:ilvl="5">
+      <w:start w:val="1"/>
+      <w:numFmt w:val="bullet"/>
+      <w:lvlText w:val=""/>
+      <w:lvlJc w:val="left"/>
+      <w:pPr>
+        <w:ind w:left="2160" w:hanging="360"/>
+      </w:pPr>
+      <w:rPr>
+        <w:rFonts w:ascii="Wingdings" w:hAnsi="Wingdings" w:hint="default"/>
+      </w:rPr>
+    </w:lvl>
+    <w:lvl w:ilvl="6">
+      <w:start w:val="1"/>
+      <w:numFmt w:val="bullet"/>
+      <w:lvlText w:val=""/>
+      <w:lvlJc w:val="left"/>
+      <w:pPr>
+        <w:ind w:left="2520" w:hanging="360"/>
+      </w:pPr>
+      <w:rPr>
+        <w:rFonts w:ascii="Wingdings" w:hAnsi="Wingdings" w:hint="default"/>
+      </w:rPr>
+    </w:lvl>
+    <w:lvl w:ilvl="7">
+      <w:start w:val="1"/>
+      <w:numFmt w:val="bullet"/>
+      <w:lvlText w:val=""/>
+      <w:lvlJc w:val="left"/>
+      <w:pPr>
+        <w:ind w:left="2880" w:hanging="360"/>
+      </w:pPr>
+      <w:rPr>
+        <w:rFonts w:ascii="Symbol" w:hAnsi="Symbol" w:hint="default"/>
+      </w:rPr>
+    </w:lvl>
+    <w:lvl w:ilvl="8">
+      <w:start w:val="1"/>
+      <w:numFmt w:val="bullet"/>
+      <w:lvlText w:val=""/>
+      <w:lvlJc w:val="left"/>
+      <w:pPr>
+        <w:ind w:left="3240" w:hanging="360"/>
+      </w:pPr>
+      <w:rPr>
+        <w:rFonts w:ascii="Symbol" w:hAnsi="Symbol" w:hint="default"/>
+      </w:rPr>
+    </w:lvl>
+  </w:abstractNum>
+  <w:abstractNum w:abstractNumId="4" w15:restartNumberingAfterBreak="0">
+    <w:nsid w:val="59F96663"/>
+    <w:multiLevelType w:val="multilevel"/>
+    <w:tmpl w:val="04090021"/>
+    <w:lvl w:ilvl="0">
+      <w:start w:val="1"/>
+      <w:numFmt w:val="bullet"/>
+      <w:lvlText w:val=""/>
+      <w:lvlJc w:val="left"/>
+      <w:pPr>
+        <w:ind w:left="360" w:hanging="360"/>
+      </w:pPr>
+      <w:rPr>
+        <w:rFonts w:ascii="Wingdings" w:hAnsi="Wingdings" w:hint="default"/>
+      </w:rPr>
+    </w:lvl>
+    <w:lvl w:ilvl="1">
+      <w:start w:val="1"/>
+      <w:numFmt w:val="bullet"/>
+      <w:lvlText w:val=""/>
+      <w:lvlJc w:val="left"/>
+      <w:pPr>
+        <w:ind w:left="720" w:hanging="360"/>
+      </w:pPr>
+      <w:rPr>
+        <w:rFonts w:ascii="Wingdings" w:hAnsi="Wingdings" w:hint="default"/>
+      </w:rPr>
+    </w:lvl>
+    <w:lvl w:ilvl="2">
+      <w:start w:val="1"/>
+      <w:numFmt w:val="bullet"/>
+      <w:lvlText w:val=""/>
+      <w:lvlJc w:val="left"/>
+      <w:pPr>
+        <w:ind w:left="1080" w:hanging="360"/>
+      </w:pPr>
+      <w:rPr>
+        <w:rFonts w:ascii="Wingdings" w:hAnsi="Wingdings" w:hint="default"/>
+      </w:rPr>
+    </w:lvl>
+    <w:lvl w:ilvl="3">
+      <w:start w:val="1"/>
+      <w:numFmt w:val="bullet"/>
+      <w:lvlText w:val=""/>
+      <w:lvlJc w:val="left"/>
+      <w:pPr>
+        <w:ind w:left="1440" w:hanging="360"/>
+      </w:pPr>
+      <w:rPr>
+        <w:rFonts w:ascii="Symbol" w:hAnsi="Symbol" w:hint="default"/>
+      </w:rPr>
+    </w:lvl>
+    <w:lvl w:ilvl="4">
+      <w:start w:val="1"/>
+      <w:numFmt w:val="bullet"/>
+      <w:lvlText w:val=""/>
+      <w:lvlJc w:val="left"/>
+      <w:pPr>
+        <w:ind w:left="1800" w:hanging="360"/>
+      </w:pPr>
+      <w:rPr>
+        <w:rFonts w:ascii="Symbol" w:hAnsi="Symbol" w:hint="default"/>
+      </w:rPr>
+    </w:lvl>
+    <w:lvl w:ilvl="5">
+      <w:start w:val="1"/>
+      <w:numFmt w:val="bullet"/>
+      <w:lvlText w:val=""/>
+      <w:lvlJc w:val="left"/>
+      <w:pPr>
+        <w:ind w:left="2160" w:hanging="360"/>
+      </w:pPr>
+      <w:rPr>
+        <w:rFonts w:ascii="Wingdings" w:hAnsi="Wingdings" w:hint="default"/>
+      </w:rPr>
+    </w:lvl>
+    <w:lvl w:ilvl="6">
+      <w:start w:val="1"/>
+      <w:numFmt w:val="bullet"/>
+      <w:lvlText w:val=""/>
+      <w:lvlJc w:val="left"/>
+      <w:pPr>
+        <w:ind w:left="2520" w:hanging="360"/>
+      </w:pPr>
+      <w:rPr>
+        <w:rFonts w:ascii="Wingdings" w:hAnsi="Wingdings" w:hint="default"/>
+      </w:rPr>
+    </w:lvl>
+    <w:lvl w:ilvl="7">
+      <w:start w:val="1"/>
+      <w:numFmt w:val="bullet"/>
+      <w:lvlText w:val=""/>
+      <w:lvlJc w:val="left"/>
+      <w:pPr>
+        <w:ind w:left="2880" w:hanging="360"/>
+      </w:pPr>
+      <w:rPr>
+        <w:rFonts w:ascii="Symbol" w:hAnsi="Symbol" w:hint="default"/>
+      </w:rPr>
+    </w:lvl>
+    <w:lvl w:ilvl="8">
+      <w:start w:val="1"/>
+      <w:numFmt w:val="bullet"/>
+      <w:lvlText w:val=""/>
+      <w:lvlJc w:val="left"/>
+      <w:pPr>
+        <w:ind w:left="3240" w:hanging="360"/>
+      </w:pPr>
+      <w:rPr>
+        <w:rFonts w:ascii="Symbol" w:hAnsi="Symbol" w:hint="default"/>
+      </w:rPr>
+    </w:lvl>
+  </w:abstractNum>
+  <w:abstractNum w:abstractNumId="5" w15:restartNumberingAfterBreak="0">
+    <w:nsid w:val="7D8F1E14"/>
+    <w:multiLevelType w:val="hybridMultilevel"/>
+    <w:tmpl w:val="2E5CDA4E"/>
+    <w:lvl w:ilvl="0" w:tplc="4BB48D96">
+      <w:numFmt w:val="bullet"/>
+      <w:lvlText w:val="-"/>
+      <w:lvlJc w:val="left"/>
+      <w:pPr>
+        <w:ind w:left="720" w:hanging="360"/>
+      </w:pPr>
+      <w:rPr>
+        <w:rFonts w:ascii="Calibri" w:eastAsiaTheme="minorHAnsi" w:hAnsi="Calibri" w:cs="Calibri" w:hint="default"/>
+      </w:rPr>
+    </w:lvl>
+    <w:lvl w:ilvl="1" w:tplc="04090003" w:tentative="1">
+      <w:start w:val="1"/>
+      <w:numFmt w:val="bullet"/>
+      <w:lvlText w:val="o"/>
+      <w:lvlJc w:val="left"/>
+      <w:pPr>
+        <w:ind w:left="1440" w:hanging="360"/>
+      </w:pPr>
+      <w:rPr>
+        <w:rFonts w:ascii="Courier New" w:hAnsi="Courier New" w:cs="Courier New" w:hint="default"/>
+      </w:rPr>
+    </w:lvl>
+    <w:lvl w:ilvl="2" w:tplc="04090005" w:tentative="1">
+      <w:start w:val="1"/>
+      <w:numFmt w:val="bullet"/>
+      <w:lvlText w:val=""/>
+      <w:lvlJc w:val="left"/>
+      <w:pPr>
+        <w:ind w:left="2160" w:hanging="360"/>
+      </w:pPr>
+      <w:rPr>
+        <w:rFonts w:ascii="Wingdings" w:hAnsi="Wingdings" w:hint="default"/>
+      </w:rPr>
+    </w:lvl>
+    <w:lvl w:ilvl="3" w:tplc="04090001" w:tentative="1">
+      <w:start w:val="1"/>
+      <w:numFmt w:val="bullet"/>
+      <w:lvlText w:val=""/>
+      <w:lvlJc w:val="left"/>
+      <w:pPr>
+        <w:ind w:left="2880" w:hanging="360"/>
+      </w:pPr>
+      <w:rPr>
+        <w:rFonts w:ascii="Symbol" w:hAnsi="Symbol" w:hint="default"/>
+      </w:rPr>
+    </w:lvl>
+    <w:lvl w:ilvl="4" w:tplc="04090003" w:tentative="1">
+      <w:start w:val="1"/>
+      <w:numFmt w:val="bullet"/>
+      <w:lvlText w:val="o"/>
+      <w:lvlJc w:val="left"/>
+      <w:pPr>
+        <w:ind w:left="3600" w:hanging="360"/>
+      </w:pPr>
+      <w:rPr>
+        <w:rFonts w:ascii="Courier New" w:hAnsi="Courier New" w:cs="Courier New" w:hint="default"/>
+      </w:rPr>
+    </w:lvl>
+    <w:lvl w:ilvl="5" w:tplc="04090005" w:tentative="1">
+      <w:start w:val="1"/>
+      <w:numFmt w:val="bullet"/>
+      <w:lvlText w:val=""/>
+      <w:lvlJc w:val="left"/>
+      <w:pPr>
+        <w:ind w:left="4320" w:hanging="360"/>
+      </w:pPr>
+      <w:rPr>
+        <w:rFonts w:ascii="Wingdings" w:hAnsi="Wingdings" w:hint="default"/>
+      </w:rPr>
+    </w:lvl>
+    <w:lvl w:ilvl="6" w:tplc="04090001" w:tentative="1">
+      <w:start w:val="1"/>
+      <w:numFmt w:val="bullet"/>
+      <w:lvlText w:val=""/>
+      <w:lvlJc w:val="left"/>
+      <w:pPr>
+        <w:ind w:left="5040" w:hanging="360"/>
+      </w:pPr>
+      <w:rPr>
+        <w:rFonts w:ascii="Symbol" w:hAnsi="Symbol" w:hint="default"/>
+      </w:rPr>
+    </w:lvl>
+    <w:lvl w:ilvl="7" w:tplc="04090003" w:tentative="1">
+      <w:start w:val="1"/>
+      <w:numFmt w:val="bullet"/>
+      <w:lvlText w:val="o"/>
+      <w:lvlJc w:val="left"/>
+      <w:pPr>
+        <w:ind w:left="5760" w:hanging="360"/>
+      </w:pPr>
+      <w:rPr>
+        <w:rFonts w:ascii="Courier New" w:hAnsi="Courier New" w:cs="Courier New" w:hint="default"/>
+      </w:rPr>
+    </w:lvl>
+    <w:lvl w:ilvl="8" w:tplc="04090005" w:tentative="1">
+      <w:start w:val="1"/>
+      <w:numFmt w:val="bullet"/>
+      <w:lvlText w:val=""/>
+      <w:lvlJc w:val="left"/>
+      <w:pPr>
+        <w:ind w:left="6480" w:hanging="360"/>
+      </w:pPr>
+      <w:rPr>
+        <w:rFonts w:ascii="Wingdings" w:hAnsi="Wingdings" w:hint="default"/>
+      </w:rPr>
+    </w:lvl>
+  </w:abstractNum>
   <w:num w:numId="1">
     <w:abstractNumId w:val="0"/>
   </w:num>
   <w:num w:numId="2">
     <w:abstractNumId w:val="1"/>
+  </w:num>
+  <w:num w:numId="3">
+    <w:abstractNumId w:val="4"/>
+  </w:num>
+  <w:num w:numId="4">
+    <w:abstractNumId w:val="5"/>
+  </w:num>
+  <w:num w:numId="5">
+    <w:abstractNumId w:val="2"/>
+  </w:num>
+  <w:num w:numId="6">
+    <w:abstractNumId w:val="3"/>
   </w:num>
 </w:numbering>
 </file>
@@ -834,6 +4871,49 @@
     <w:name w:val="Normal"/>
     <w:qFormat/>
   </w:style>
+  <w:style w:type="paragraph" w:styleId="Heading1">
+    <w:name w:val="heading 1"/>
+    <w:basedOn w:val="Normal"/>
+    <w:next w:val="Normal"/>
+    <w:link w:val="Heading1Char"/>
+    <w:uiPriority w:val="9"/>
+    <w:qFormat/>
+    <w:rsid w:val="00F75D57"/>
+    <w:pPr>
+      <w:keepNext/>
+      <w:keepLines/>
+      <w:spacing w:before="240" w:after="0"/>
+      <w:outlineLvl w:val="0"/>
+    </w:pPr>
+    <w:rPr>
+      <w:rFonts w:asciiTheme="majorHAnsi" w:eastAsiaTheme="majorEastAsia" w:hAnsiTheme="majorHAnsi" w:cstheme="majorBidi"/>
+      <w:color w:val="2F5496" w:themeColor="accent1" w:themeShade="BF"/>
+      <w:sz w:val="32"/>
+      <w:szCs w:val="32"/>
+    </w:rPr>
+  </w:style>
+  <w:style w:type="paragraph" w:styleId="Heading2">
+    <w:name w:val="heading 2"/>
+    <w:basedOn w:val="Normal"/>
+    <w:next w:val="Normal"/>
+    <w:link w:val="Heading2Char"/>
+    <w:uiPriority w:val="9"/>
+    <w:unhideWhenUsed/>
+    <w:qFormat/>
+    <w:rsid w:val="00F75D57"/>
+    <w:pPr>
+      <w:keepNext/>
+      <w:keepLines/>
+      <w:spacing w:before="40" w:after="0"/>
+      <w:outlineLvl w:val="1"/>
+    </w:pPr>
+    <w:rPr>
+      <w:rFonts w:asciiTheme="majorHAnsi" w:eastAsiaTheme="majorEastAsia" w:hAnsiTheme="majorHAnsi" w:cstheme="majorBidi"/>
+      <w:color w:val="2F5496" w:themeColor="accent1" w:themeShade="BF"/>
+      <w:sz w:val="26"/>
+      <w:szCs w:val="26"/>
+    </w:rPr>
+  </w:style>
   <w:style w:type="character" w:default="1" w:styleId="DefaultParagraphFont">
     <w:name w:val="Default Paragraph Font"/>
     <w:uiPriority w:val="1"/>
@@ -871,6 +4951,55 @@
       <w:ind w:left="720"/>
       <w:contextualSpacing/>
     </w:pPr>
+  </w:style>
+  <w:style w:type="character" w:customStyle="1" w:styleId="Heading1Char">
+    <w:name w:val="Heading 1 Char"/>
+    <w:basedOn w:val="DefaultParagraphFont"/>
+    <w:link w:val="Heading1"/>
+    <w:uiPriority w:val="9"/>
+    <w:rsid w:val="00F75D57"/>
+    <w:rPr>
+      <w:rFonts w:asciiTheme="majorHAnsi" w:eastAsiaTheme="majorEastAsia" w:hAnsiTheme="majorHAnsi" w:cstheme="majorBidi"/>
+      <w:color w:val="2F5496" w:themeColor="accent1" w:themeShade="BF"/>
+      <w:sz w:val="32"/>
+      <w:szCs w:val="32"/>
+    </w:rPr>
+  </w:style>
+  <w:style w:type="character" w:customStyle="1" w:styleId="Heading2Char">
+    <w:name w:val="Heading 2 Char"/>
+    <w:basedOn w:val="DefaultParagraphFont"/>
+    <w:link w:val="Heading2"/>
+    <w:uiPriority w:val="9"/>
+    <w:rsid w:val="00F75D57"/>
+    <w:rPr>
+      <w:rFonts w:asciiTheme="majorHAnsi" w:eastAsiaTheme="majorEastAsia" w:hAnsiTheme="majorHAnsi" w:cstheme="majorBidi"/>
+      <w:color w:val="2F5496" w:themeColor="accent1" w:themeShade="BF"/>
+      <w:sz w:val="26"/>
+      <w:szCs w:val="26"/>
+    </w:rPr>
+  </w:style>
+  <w:style w:type="character" w:styleId="Hyperlink">
+    <w:name w:val="Hyperlink"/>
+    <w:basedOn w:val="DefaultParagraphFont"/>
+    <w:uiPriority w:val="99"/>
+    <w:unhideWhenUsed/>
+    <w:rsid w:val="00A452C4"/>
+    <w:rPr>
+      <w:color w:val="0563C1" w:themeColor="hyperlink"/>
+      <w:u w:val="single"/>
+    </w:rPr>
+  </w:style>
+  <w:style w:type="character" w:styleId="UnresolvedMention">
+    <w:name w:val="Unresolved Mention"/>
+    <w:basedOn w:val="DefaultParagraphFont"/>
+    <w:uiPriority w:val="99"/>
+    <w:semiHidden/>
+    <w:unhideWhenUsed/>
+    <w:rsid w:val="00A452C4"/>
+    <w:rPr>
+      <w:color w:val="605E5C"/>
+      <w:shd w:val="clear" w:color="auto" w:fill="E1DFDD"/>
+    </w:rPr>
   </w:style>
 </w:styles>
 </file>

</xml_diff>